<commit_message>
taj contribution to progress report
</commit_message>
<xml_diff>
--- a/Group13RD.docx
+++ b/Group13RD.docx
@@ -269,23 +269,7 @@
           <w:sz w:val="28"/>
           <w:bdr w:val="none" w:sz="0" w:space="0" w:color="auto" w:frame="1"/>
         </w:rPr>
-        <w:t>Harege Ab</w:t>
-      </w:r>
-      <w:r>
-        <w:rPr>
-          <w:rFonts w:ascii="Arial" w:hAnsi="Arial" w:cs="Arial"/>
-          <w:sz w:val="28"/>
-          <w:bdr w:val="none" w:sz="0" w:space="0" w:color="auto" w:frame="1"/>
-        </w:rPr>
-        <w:t>a</w:t>
-      </w:r>
-      <w:r>
-        <w:rPr>
-          <w:rFonts w:ascii="Arial" w:hAnsi="Arial" w:cs="Arial"/>
-          <w:sz w:val="28"/>
-          <w:bdr w:val="none" w:sz="0" w:space="0" w:color="auto" w:frame="1"/>
-        </w:rPr>
-        <w:t>y</w:t>
+        <w:t>Harege Abay</w:t>
       </w:r>
     </w:p>
     <w:p>
@@ -386,7 +370,7 @@
       <w:pPr>
         <w:pStyle w:val="Heading1"/>
         <w:rPr>
-          <w:rFonts w:ascii="inherit" w:hAnsi="inherit" w:cs="Lucida Grande" w:hint="eastAsia"/>
+          <w:rFonts w:ascii="inherit" w:hAnsi="inherit" w:cs="Lucida Grande"/>
         </w:rPr>
       </w:pPr>
       <w:r>
@@ -399,30 +383,96 @@
     </w:p>
     <w:p>
       <w:pPr>
-        <w:shd w:val="clear" w:color="auto" w:fill="FFFFFF"/>
-        <w:rPr>
-          <w:rFonts w:ascii="Arial" w:hAnsi="Arial" w:cs="Arial"/>
-          <w:i/>
-          <w:color w:val="000000"/>
-          <w:sz w:val="20"/>
-          <w:szCs w:val="20"/>
-          <w:bdr w:val="none" w:sz="0" w:space="0" w:color="auto" w:frame="1"/>
-        </w:rPr>
-      </w:pPr>
-      <w:r>
-        <w:rPr>
-          <w:rFonts w:ascii="Arial" w:hAnsi="Arial" w:cs="Arial"/>
-          <w:i/>
-          <w:color w:val="000000"/>
-          <w:sz w:val="20"/>
-          <w:szCs w:val="20"/>
-          <w:bdr w:val="none" w:sz="0" w:space="0" w:color="auto" w:frame="1"/>
-        </w:rPr>
-        <w:t xml:space="preserve"> Give a general overview of the system in 1-2 paragraphs (similar to the one in the project proposal). </w:t>
+        <w:spacing w:after="160"/>
+        <w:rPr>
+          <w:rFonts w:ascii="Times New Roman" w:eastAsia="Times New Roman" w:hAnsi="Times New Roman" w:cs="Times New Roman"/>
+          <w:color w:val="000000"/>
+          <w:sz w:val="22"/>
+          <w:szCs w:val="22"/>
+        </w:rPr>
+      </w:pPr>
+      <w:r>
+        <w:rPr>
+          <w:rFonts w:ascii="Times New Roman" w:eastAsia="Times New Roman" w:hAnsi="Times New Roman" w:cs="Times New Roman"/>
+          <w:color w:val="000000"/>
+          <w:sz w:val="22"/>
+          <w:szCs w:val="22"/>
+        </w:rPr>
+        <w:t>We are developing a web platform for fellow game gurus to come together and talk about their passions</w:t>
+      </w:r>
+      <w:r>
+        <w:rPr>
+          <w:rFonts w:ascii="Times New Roman" w:eastAsia="Times New Roman" w:hAnsi="Times New Roman" w:cs="Times New Roman"/>
+          <w:color w:val="000000"/>
+          <w:sz w:val="22"/>
+          <w:szCs w:val="22"/>
+        </w:rPr>
+        <w:t xml:space="preserve"> in a homely environment. </w:t>
+      </w:r>
+      <w:r>
+        <w:rPr>
+          <w:rFonts w:ascii="Times New Roman" w:eastAsia="Times New Roman" w:hAnsi="Times New Roman" w:cs="Times New Roman"/>
+          <w:color w:val="000000"/>
+          <w:sz w:val="22"/>
+          <w:szCs w:val="22"/>
+        </w:rPr>
+        <w:t xml:space="preserve">Our project is an online platform where anyone can write a review of a video game. After reviews have been written, users can comment on reviews, gain reputation/karma points, or search for other reviews. Users can also manage their public profile, setting a profile picture, biographical information, and a link to a personal website or social media. People can vote at most once on a given review. </w:t>
       </w:r>
     </w:p>
     <w:p>
       <w:pPr>
+        <w:spacing w:after="160"/>
+        <w:rPr>
+          <w:rFonts w:ascii="Times New Roman" w:eastAsia="Times New Roman" w:hAnsi="Times New Roman" w:cs="Times New Roman"/>
+          <w:color w:val="000000"/>
+          <w:sz w:val="22"/>
+          <w:szCs w:val="22"/>
+        </w:rPr>
+      </w:pPr>
+      <w:r>
+        <w:rPr>
+          <w:rFonts w:ascii="Times New Roman" w:eastAsia="Times New Roman" w:hAnsi="Times New Roman" w:cs="Times New Roman"/>
+          <w:color w:val="000000"/>
+          <w:sz w:val="22"/>
+          <w:szCs w:val="22"/>
+        </w:rPr>
+        <w:t xml:space="preserve">Users </w:t>
+      </w:r>
+      <w:r>
+        <w:rPr>
+          <w:rFonts w:ascii="Times New Roman" w:eastAsia="Times New Roman" w:hAnsi="Times New Roman" w:cs="Times New Roman"/>
+          <w:color w:val="000000"/>
+          <w:sz w:val="22"/>
+          <w:szCs w:val="22"/>
+        </w:rPr>
+        <w:t xml:space="preserve">can even create and join communities centered around special topics of their choice. </w:t>
+      </w:r>
+      <w:bookmarkStart w:id="1" w:name="_GoBack"/>
+      <w:bookmarkEnd w:id="1"/>
+      <w:r>
+        <w:rPr>
+          <w:rFonts w:ascii="Times New Roman" w:eastAsia="Times New Roman" w:hAnsi="Times New Roman" w:cs="Times New Roman"/>
+          <w:color w:val="000000"/>
+          <w:sz w:val="22"/>
+          <w:szCs w:val="22"/>
+        </w:rPr>
+        <w:t>Though the reviews will come out later than proprietary counterparts, they are more likely to be genuine and thorough.</w:t>
+      </w:r>
+    </w:p>
+    <w:p>
+      <w:pPr>
+        <w:shd w:val="clear" w:color="auto" w:fill="FFFFFF"/>
+        <w:rPr>
+          <w:rFonts w:ascii="Arial" w:hAnsi="Arial" w:cs="Arial"/>
+          <w:color w:val="000000"/>
+          <w:sz w:val="20"/>
+          <w:szCs w:val="20"/>
+          <w:bdr w:val="none" w:sz="0" w:space="0" w:color="auto" w:frame="1"/>
+        </w:rPr>
+      </w:pPr>
+    </w:p>
+    <w:p>
+      <w:pPr>
         <w:pStyle w:val="Heading1"/>
         <w:rPr>
           <w:bdr w:val="none" w:sz="0" w:space="0" w:color="auto" w:frame="1"/>
@@ -442,208 +492,6 @@
       </w:r>
     </w:p>
     <w:p/>
-    <w:p>
-      <w:pPr>
-        <w:shd w:val="clear" w:color="auto" w:fill="FFFFFF"/>
-        <w:rPr>
-          <w:rFonts w:ascii="Arial" w:hAnsi="Arial" w:cs="Arial"/>
-          <w:i/>
-          <w:color w:val="000000"/>
-          <w:sz w:val="20"/>
-          <w:szCs w:val="20"/>
-          <w:bdr w:val="none" w:sz="0" w:space="0" w:color="auto" w:frame="1"/>
-        </w:rPr>
-      </w:pPr>
-      <w:r>
-        <w:rPr>
-          <w:rFonts w:ascii="Arial" w:hAnsi="Arial" w:cs="Arial"/>
-          <w:i/>
-          <w:color w:val="000000"/>
-          <w:sz w:val="20"/>
-          <w:szCs w:val="20"/>
-          <w:bdr w:val="none" w:sz="0" w:space="0" w:color="auto" w:frame="1"/>
-        </w:rPr>
-        <w:t>List</w:t>
-      </w:r>
-      <w:r>
-        <w:rPr>
-          <w:rFonts w:ascii="Arial" w:hAnsi="Arial" w:cs="Arial"/>
-          <w:i/>
-          <w:color w:val="000000"/>
-          <w:sz w:val="20"/>
-          <w:szCs w:val="20"/>
-          <w:bdr w:val="none" w:sz="0" w:space="0" w:color="auto" w:frame="1"/>
-        </w:rPr>
-        <w:t xml:space="preserve"> the </w:t>
-      </w:r>
-      <w:r>
-        <w:rPr>
-          <w:rFonts w:ascii="Arial" w:hAnsi="Arial" w:cs="Arial"/>
-          <w:b/>
-          <w:i/>
-          <w:color w:val="000000"/>
-          <w:sz w:val="20"/>
-          <w:szCs w:val="20"/>
-          <w:bdr w:val="none" w:sz="0" w:space="0" w:color="auto" w:frame="1"/>
-        </w:rPr>
-        <w:t>functional requirements</w:t>
-      </w:r>
-      <w:r>
-        <w:rPr>
-          <w:rFonts w:ascii="Arial" w:hAnsi="Arial" w:cs="Arial"/>
-          <w:i/>
-          <w:color w:val="000000"/>
-          <w:sz w:val="20"/>
-          <w:szCs w:val="20"/>
-          <w:bdr w:val="none" w:sz="0" w:space="0" w:color="auto" w:frame="1"/>
-        </w:rPr>
-        <w:t xml:space="preserve"> in sentences identified by numbers</w:t>
-      </w:r>
-      <w:r>
-        <w:rPr>
-          <w:rFonts w:ascii="Arial" w:hAnsi="Arial" w:cs="Arial"/>
-          <w:i/>
-          <w:color w:val="000000"/>
-          <w:sz w:val="20"/>
-          <w:szCs w:val="20"/>
-          <w:bdr w:val="none" w:sz="0" w:space="0" w:color="auto" w:frame="1"/>
-        </w:rPr>
-        <w:t xml:space="preserve"> and for each requirement state if it is of high, medium, or low priority</w:t>
-      </w:r>
-      <w:r>
-        <w:rPr>
-          <w:rFonts w:ascii="Arial" w:hAnsi="Arial" w:cs="Arial"/>
-          <w:i/>
-          <w:color w:val="000000"/>
-          <w:sz w:val="20"/>
-          <w:szCs w:val="20"/>
-          <w:bdr w:val="none" w:sz="0" w:space="0" w:color="auto" w:frame="1"/>
-        </w:rPr>
-        <w:t xml:space="preserve">. Each </w:t>
-      </w:r>
-      <w:r>
-        <w:rPr>
-          <w:rFonts w:ascii="Arial" w:hAnsi="Arial" w:cs="Arial"/>
-          <w:i/>
-          <w:color w:val="000000"/>
-          <w:sz w:val="20"/>
-          <w:szCs w:val="20"/>
-          <w:bdr w:val="none" w:sz="0" w:space="0" w:color="auto" w:frame="1"/>
-        </w:rPr>
-        <w:t xml:space="preserve">functional </w:t>
-      </w:r>
-      <w:r>
-        <w:rPr>
-          <w:rFonts w:ascii="Arial" w:hAnsi="Arial" w:cs="Arial"/>
-          <w:i/>
-          <w:color w:val="000000"/>
-          <w:sz w:val="20"/>
-          <w:szCs w:val="20"/>
-          <w:bdr w:val="none" w:sz="0" w:space="0" w:color="auto" w:frame="1"/>
-        </w:rPr>
-        <w:t xml:space="preserve">requirement is something that the system shall do. </w:t>
-      </w:r>
-      <w:r>
-        <w:rPr>
-          <w:rFonts w:ascii="Arial" w:hAnsi="Arial" w:cs="Arial"/>
-          <w:i/>
-          <w:color w:val="000000"/>
-          <w:sz w:val="20"/>
-          <w:szCs w:val="20"/>
-          <w:bdr w:val="none" w:sz="0" w:space="0" w:color="auto" w:frame="1"/>
-        </w:rPr>
-        <w:t xml:space="preserve">Include all the details required such that there can be no misinterpretations of the requirements when read. </w:t>
-      </w:r>
-      <w:r>
-        <w:rPr>
-          <w:rFonts w:ascii="Arial" w:hAnsi="Arial" w:cs="Arial"/>
-          <w:i/>
-          <w:color w:val="000000"/>
-          <w:sz w:val="20"/>
-          <w:szCs w:val="20"/>
-          <w:bdr w:val="none" w:sz="0" w:space="0" w:color="auto" w:frame="1"/>
-        </w:rPr>
-        <w:t>B</w:t>
-      </w:r>
-      <w:r>
-        <w:rPr>
-          <w:rFonts w:ascii="Arial" w:hAnsi="Arial" w:cs="Arial"/>
-          <w:i/>
-          <w:color w:val="000000"/>
-          <w:sz w:val="20"/>
-          <w:szCs w:val="20"/>
-          <w:bdr w:val="none" w:sz="0" w:space="0" w:color="auto" w:frame="1"/>
-        </w:rPr>
-        <w:t xml:space="preserve">e very specific about what </w:t>
-      </w:r>
-      <w:r>
-        <w:rPr>
-          <w:rFonts w:ascii="Arial" w:hAnsi="Arial" w:cs="Arial"/>
-          <w:i/>
-          <w:color w:val="000000"/>
-          <w:sz w:val="20"/>
-          <w:szCs w:val="20"/>
-          <w:bdr w:val="none" w:sz="0" w:space="0" w:color="auto" w:frame="1"/>
-        </w:rPr>
-        <w:t>the system needs to do</w:t>
-      </w:r>
-      <w:r>
-        <w:rPr>
-          <w:rFonts w:ascii="Arial" w:hAnsi="Arial" w:cs="Arial"/>
-          <w:i/>
-          <w:color w:val="000000"/>
-          <w:sz w:val="20"/>
-          <w:szCs w:val="20"/>
-          <w:bdr w:val="none" w:sz="0" w:space="0" w:color="auto" w:frame="1"/>
-        </w:rPr>
-        <w:t xml:space="preserve"> (not how, just </w:t>
-      </w:r>
-      <w:r>
-        <w:rPr>
-          <w:rFonts w:ascii="Arial" w:hAnsi="Arial" w:cs="Arial"/>
-          <w:i/>
-          <w:color w:val="000000"/>
-          <w:sz w:val="20"/>
-          <w:szCs w:val="20"/>
-          <w:u w:val="single"/>
-          <w:bdr w:val="none" w:sz="0" w:space="0" w:color="auto" w:frame="1"/>
-        </w:rPr>
-        <w:t>what</w:t>
-      </w:r>
-      <w:r>
-        <w:rPr>
-          <w:rFonts w:ascii="Arial" w:hAnsi="Arial" w:cs="Arial"/>
-          <w:i/>
-          <w:color w:val="000000"/>
-          <w:sz w:val="20"/>
-          <w:szCs w:val="20"/>
-          <w:bdr w:val="none" w:sz="0" w:space="0" w:color="auto" w:frame="1"/>
-        </w:rPr>
-        <w:t>).</w:t>
-      </w:r>
-      <w:r>
-        <w:rPr>
-          <w:rFonts w:ascii="Arial" w:hAnsi="Arial" w:cs="Arial"/>
-          <w:i/>
-          <w:color w:val="000000"/>
-          <w:sz w:val="20"/>
-          <w:szCs w:val="20"/>
-          <w:bdr w:val="none" w:sz="0" w:space="0" w:color="auto" w:frame="1"/>
-        </w:rPr>
-        <w:t xml:space="preserve"> </w:t>
-      </w:r>
-      <w:r>
-        <w:rPr>
-          <w:rFonts w:ascii="Arial" w:hAnsi="Arial" w:cs="Arial"/>
-          <w:i/>
-          <w:color w:val="000000"/>
-          <w:sz w:val="20"/>
-          <w:szCs w:val="20"/>
-          <w:bdr w:val="none" w:sz="0" w:space="0" w:color="auto" w:frame="1"/>
-        </w:rPr>
-        <w:t>You may provide a brief design rationale for any requirement which you feel requires explanation for how and/or why the requirement was derived.</w:t>
-      </w:r>
-    </w:p>
     <w:p>
       <w:pPr>
         <w:pStyle w:val="ListParagraph"/>
@@ -705,7 +553,7 @@
         </w:rPr>
         <w:t xml:space="preserve">. </w:t>
       </w:r>
-      <w:bookmarkStart w:id="1" w:name="_Hlk22408102"/>
+      <w:bookmarkStart w:id="2" w:name="_Hlk22408102"/>
       <w:r>
         <w:rPr>
           <w:rFonts w:ascii="Arial" w:hAnsi="Arial" w:cs="Arial"/>
@@ -717,7 +565,7 @@
         </w:rPr>
         <w:t>(High Priority)</w:t>
       </w:r>
-      <w:bookmarkEnd w:id="1"/>
+      <w:bookmarkEnd w:id="2"/>
     </w:p>
     <w:p>
       <w:pPr>
@@ -756,18 +604,7 @@
           <w:szCs w:val="20"/>
           <w:bdr w:val="none" w:sz="0" w:space="0" w:color="auto" w:frame="1"/>
         </w:rPr>
-        <w:t xml:space="preserve">. </w:t>
-      </w:r>
-      <w:r>
-        <w:rPr>
-          <w:rFonts w:ascii="Arial" w:hAnsi="Arial" w:cs="Arial"/>
-          <w:i/>
-          <w:color w:val="000000"/>
-          <w:sz w:val="20"/>
-          <w:szCs w:val="20"/>
-          <w:bdr w:val="none" w:sz="0" w:space="0" w:color="auto" w:frame="1"/>
-        </w:rPr>
-        <w:t>(High Priority)</w:t>
+        <w:t>. (High Priority)</w:t>
       </w:r>
     </w:p>
     <w:p>
@@ -829,29 +666,7 @@
           <w:szCs w:val="20"/>
           <w:bdr w:val="none" w:sz="0" w:space="0" w:color="auto" w:frame="1"/>
         </w:rPr>
-        <w:t>(</w:t>
-      </w:r>
-      <w:r>
-        <w:rPr>
-          <w:rFonts w:ascii="Arial" w:hAnsi="Arial" w:cs="Arial"/>
-          <w:i/>
-          <w:color w:val="000000"/>
-          <w:sz w:val="20"/>
-          <w:szCs w:val="20"/>
-          <w:bdr w:val="none" w:sz="0" w:space="0" w:color="auto" w:frame="1"/>
-        </w:rPr>
-        <w:t>medium</w:t>
-      </w:r>
-      <w:r>
-        <w:rPr>
-          <w:rFonts w:ascii="Arial" w:hAnsi="Arial" w:cs="Arial"/>
-          <w:i/>
-          <w:color w:val="000000"/>
-          <w:sz w:val="20"/>
-          <w:szCs w:val="20"/>
-          <w:bdr w:val="none" w:sz="0" w:space="0" w:color="auto" w:frame="1"/>
-        </w:rPr>
-        <w:t xml:space="preserve"> Priority)</w:t>
+        <w:t>(medium Priority)</w:t>
       </w:r>
     </w:p>
     <w:p>
@@ -986,40 +801,7 @@
           <w:szCs w:val="20"/>
           <w:bdr w:val="none" w:sz="0" w:space="0" w:color="auto" w:frame="1"/>
         </w:rPr>
-        <w:t xml:space="preserve">post video reviews. </w:t>
-      </w:r>
-      <w:r>
-        <w:rPr>
-          <w:rFonts w:ascii="Arial" w:hAnsi="Arial" w:cs="Arial"/>
-          <w:i/>
-          <w:color w:val="000000"/>
-          <w:sz w:val="20"/>
-          <w:szCs w:val="20"/>
-          <w:bdr w:val="none" w:sz="0" w:space="0" w:color="auto" w:frame="1"/>
-        </w:rPr>
-        <w:t>(</w:t>
-      </w:r>
-      <w:r>
-        <w:rPr>
-          <w:rFonts w:ascii="Arial" w:hAnsi="Arial" w:cs="Arial"/>
-          <w:i/>
-          <w:color w:val="000000"/>
-          <w:sz w:val="20"/>
-          <w:szCs w:val="20"/>
-          <w:bdr w:val="none" w:sz="0" w:space="0" w:color="auto" w:frame="1"/>
-        </w:rPr>
-        <w:t>low</w:t>
-      </w:r>
-      <w:r>
-        <w:rPr>
-          <w:rFonts w:ascii="Arial" w:hAnsi="Arial" w:cs="Arial"/>
-          <w:i/>
-          <w:color w:val="000000"/>
-          <w:sz w:val="20"/>
-          <w:szCs w:val="20"/>
-          <w:bdr w:val="none" w:sz="0" w:space="0" w:color="auto" w:frame="1"/>
-        </w:rPr>
-        <w:t xml:space="preserve"> Priority)</w:t>
+        <w:t>post video reviews. (low Priority)</w:t>
       </w:r>
     </w:p>
     <w:p>
@@ -1128,40 +910,7 @@
           <w:szCs w:val="20"/>
           <w:bdr w:val="none" w:sz="0" w:space="0" w:color="auto" w:frame="1"/>
         </w:rPr>
-        <w:t xml:space="preserve">The system will allow for the user to post video playthroughs. </w:t>
-      </w:r>
-      <w:r>
-        <w:rPr>
-          <w:rFonts w:ascii="Arial" w:hAnsi="Arial" w:cs="Arial"/>
-          <w:i/>
-          <w:color w:val="000000"/>
-          <w:sz w:val="20"/>
-          <w:szCs w:val="20"/>
-          <w:bdr w:val="none" w:sz="0" w:space="0" w:color="auto" w:frame="1"/>
-        </w:rPr>
-        <w:t>(</w:t>
-      </w:r>
-      <w:r>
-        <w:rPr>
-          <w:rFonts w:ascii="Arial" w:hAnsi="Arial" w:cs="Arial"/>
-          <w:i/>
-          <w:color w:val="000000"/>
-          <w:sz w:val="20"/>
-          <w:szCs w:val="20"/>
-          <w:bdr w:val="none" w:sz="0" w:space="0" w:color="auto" w:frame="1"/>
-        </w:rPr>
-        <w:t>low</w:t>
-      </w:r>
-      <w:r>
-        <w:rPr>
-          <w:rFonts w:ascii="Arial" w:hAnsi="Arial" w:cs="Arial"/>
-          <w:i/>
-          <w:color w:val="000000"/>
-          <w:sz w:val="20"/>
-          <w:szCs w:val="20"/>
-          <w:bdr w:val="none" w:sz="0" w:space="0" w:color="auto" w:frame="1"/>
-        </w:rPr>
-        <w:t xml:space="preserve"> Priority)</w:t>
+        <w:t>The system will allow for the user to post video playthroughs. (low Priority)</w:t>
       </w:r>
     </w:p>
     <w:p>
@@ -1190,18 +939,7 @@
           <w:szCs w:val="20"/>
           <w:bdr w:val="none" w:sz="0" w:space="0" w:color="auto" w:frame="1"/>
         </w:rPr>
-        <w:t xml:space="preserve">The system will have a web page displaying the games that are coming soon, which will include a release date and a brief description of what that game entails. </w:t>
-      </w:r>
-      <w:r>
-        <w:rPr>
-          <w:rFonts w:ascii="Arial" w:hAnsi="Arial" w:cs="Arial"/>
-          <w:i/>
-          <w:color w:val="000000"/>
-          <w:sz w:val="20"/>
-          <w:szCs w:val="20"/>
-          <w:bdr w:val="none" w:sz="0" w:space="0" w:color="auto" w:frame="1"/>
-        </w:rPr>
-        <w:t>(High Priority)</w:t>
+        <w:t>The system will have a web page displaying the games that are coming soon, which will include a release date and a brief description of what that game entails. (High Priority)</w:t>
       </w:r>
     </w:p>
     <w:p>
@@ -1358,6 +1096,11 @@
     </w:p>
     <w:p>
       <w:pPr>
+        <w:pStyle w:val="ListParagraph"/>
+        <w:numPr>
+          <w:ilvl w:val="0"/>
+          <w:numId w:val="45"/>
+        </w:numPr>
         <w:shd w:val="clear" w:color="auto" w:fill="FFFFFF"/>
         <w:rPr>
           <w:rFonts w:ascii="Lucida Grande" w:hAnsi="Lucida Grande" w:cs="Lucida Grande"/>
@@ -1388,6 +1131,7 @@
         <w:rPr>
           <w:bdr w:val="none" w:sz="0" w:space="0" w:color="auto" w:frame="1"/>
         </w:rPr>
+        <w:lastRenderedPageBreak/>
         <w:t xml:space="preserve">Use Case </w:t>
       </w:r>
       <w:r>
@@ -1419,347 +1163,12 @@
         <w:rPr>
           <w:rFonts w:ascii="Arial" w:hAnsi="Arial" w:cs="Arial"/>
           <w:i/>
-          <w:color w:val="000000"/>
-          <w:sz w:val="20"/>
-          <w:szCs w:val="20"/>
-          <w:bdr w:val="none" w:sz="0" w:space="0" w:color="auto" w:frame="1"/>
-        </w:rPr>
-        <w:t xml:space="preserve">This section presents the </w:t>
-      </w:r>
-      <w:r>
-        <w:rPr>
-          <w:rFonts w:ascii="Arial" w:hAnsi="Arial" w:cs="Arial"/>
-          <w:b/>
-          <w:i/>
-          <w:color w:val="000000"/>
-          <w:sz w:val="20"/>
-          <w:szCs w:val="20"/>
-          <w:bdr w:val="none" w:sz="0" w:space="0" w:color="auto" w:frame="1"/>
-        </w:rPr>
-        <w:t>use case diagram</w:t>
-      </w:r>
-      <w:r>
-        <w:rPr>
-          <w:rFonts w:ascii="Arial" w:hAnsi="Arial" w:cs="Arial"/>
-          <w:i/>
-          <w:color w:val="000000"/>
-          <w:sz w:val="20"/>
-          <w:szCs w:val="20"/>
-          <w:bdr w:val="none" w:sz="0" w:space="0" w:color="auto" w:frame="1"/>
-        </w:rPr>
-        <w:t xml:space="preserve"> </w:t>
-      </w:r>
-      <w:r>
-        <w:rPr>
-          <w:rFonts w:ascii="Arial" w:hAnsi="Arial" w:cs="Arial"/>
-          <w:i/>
-          <w:color w:val="000000"/>
-          <w:sz w:val="20"/>
-          <w:szCs w:val="20"/>
-          <w:bdr w:val="none" w:sz="0" w:space="0" w:color="auto" w:frame="1"/>
-        </w:rPr>
-        <w:t xml:space="preserve">and the </w:t>
-      </w:r>
-      <w:r>
-        <w:rPr>
-          <w:rFonts w:ascii="Arial" w:hAnsi="Arial" w:cs="Arial"/>
-          <w:b/>
-          <w:bCs/>
-          <w:i/>
-          <w:color w:val="000000"/>
-          <w:sz w:val="20"/>
-          <w:szCs w:val="20"/>
-          <w:bdr w:val="none" w:sz="0" w:space="0" w:color="auto" w:frame="1"/>
-        </w:rPr>
-        <w:t>textual descriptions</w:t>
-      </w:r>
-      <w:r>
-        <w:rPr>
-          <w:rFonts w:ascii="Arial" w:hAnsi="Arial" w:cs="Arial"/>
-          <w:i/>
-          <w:color w:val="000000"/>
-          <w:sz w:val="20"/>
-          <w:szCs w:val="20"/>
-          <w:bdr w:val="none" w:sz="0" w:space="0" w:color="auto" w:frame="1"/>
-        </w:rPr>
-        <w:t xml:space="preserve"> of the use cases </w:t>
-      </w:r>
-      <w:r>
-        <w:rPr>
-          <w:rFonts w:ascii="Arial" w:hAnsi="Arial" w:cs="Arial"/>
-          <w:i/>
-          <w:color w:val="000000"/>
-          <w:sz w:val="20"/>
-          <w:szCs w:val="20"/>
-          <w:bdr w:val="none" w:sz="0" w:space="0" w:color="auto" w:frame="1"/>
-        </w:rPr>
-        <w:t xml:space="preserve">for the system under development. The use case diagram should contain all the use cases </w:t>
-      </w:r>
-      <w:r>
-        <w:rPr>
-          <w:rFonts w:ascii="Arial" w:hAnsi="Arial" w:cs="Arial"/>
-          <w:i/>
-          <w:color w:val="000000"/>
-          <w:sz w:val="20"/>
-          <w:szCs w:val="20"/>
-          <w:bdr w:val="none" w:sz="0" w:space="0" w:color="auto" w:frame="1"/>
-        </w:rPr>
-        <w:t xml:space="preserve">and relationships between them </w:t>
-      </w:r>
-      <w:r>
-        <w:rPr>
-          <w:rFonts w:ascii="Arial" w:hAnsi="Arial" w:cs="Arial"/>
-          <w:i/>
-          <w:color w:val="000000"/>
-          <w:sz w:val="20"/>
-          <w:szCs w:val="20"/>
-          <w:bdr w:val="none" w:sz="0" w:space="0" w:color="auto" w:frame="1"/>
-        </w:rPr>
-        <w:t>needed to describe the functionality to be developed.</w:t>
-      </w:r>
-      <w:r>
-        <w:rPr>
-          <w:rFonts w:ascii="Arial" w:hAnsi="Arial" w:cs="Arial"/>
-          <w:i/>
-          <w:color w:val="000000"/>
-          <w:sz w:val="20"/>
-          <w:szCs w:val="20"/>
-          <w:bdr w:val="none" w:sz="0" w:space="0" w:color="auto" w:frame="1"/>
-        </w:rPr>
-        <w:t xml:space="preserve"> If you discover new use cases between two </w:t>
-      </w:r>
-      <w:r>
-        <w:rPr>
-          <w:rFonts w:ascii="Arial" w:hAnsi="Arial" w:cs="Arial"/>
-          <w:i/>
-          <w:color w:val="000000"/>
-          <w:sz w:val="20"/>
-          <w:szCs w:val="20"/>
-          <w:bdr w:val="none" w:sz="0" w:space="0" w:color="auto" w:frame="1"/>
-        </w:rPr>
-        <w:t>increment</w:t>
-      </w:r>
-      <w:r>
-        <w:rPr>
-          <w:rFonts w:ascii="Arial" w:hAnsi="Arial" w:cs="Arial"/>
-          <w:i/>
-          <w:color w:val="000000"/>
-          <w:sz w:val="20"/>
-          <w:szCs w:val="20"/>
-          <w:bdr w:val="none" w:sz="0" w:space="0" w:color="auto" w:frame="1"/>
-        </w:rPr>
-        <w:t xml:space="preserve">s, update the diagram for your </w:t>
-      </w:r>
-      <w:r>
-        <w:rPr>
-          <w:rFonts w:ascii="Arial" w:hAnsi="Arial" w:cs="Arial"/>
-          <w:i/>
-          <w:color w:val="000000"/>
-          <w:sz w:val="20"/>
-          <w:szCs w:val="20"/>
-          <w:bdr w:val="none" w:sz="0" w:space="0" w:color="auto" w:frame="1"/>
-        </w:rPr>
-        <w:t>future</w:t>
-      </w:r>
-      <w:r>
-        <w:rPr>
-          <w:rFonts w:ascii="Arial" w:hAnsi="Arial" w:cs="Arial"/>
-          <w:i/>
-          <w:color w:val="000000"/>
-          <w:sz w:val="20"/>
-          <w:szCs w:val="20"/>
-          <w:bdr w:val="none" w:sz="0" w:space="0" w:color="auto" w:frame="1"/>
-        </w:rPr>
-        <w:t xml:space="preserve"> </w:t>
-      </w:r>
-      <w:r>
-        <w:rPr>
-          <w:rFonts w:ascii="Arial" w:hAnsi="Arial" w:cs="Arial"/>
-          <w:i/>
-          <w:color w:val="000000"/>
-          <w:sz w:val="20"/>
-          <w:szCs w:val="20"/>
-          <w:bdr w:val="none" w:sz="0" w:space="0" w:color="auto" w:frame="1"/>
-        </w:rPr>
-        <w:t>increments</w:t>
-      </w:r>
-      <w:r>
-        <w:rPr>
-          <w:rFonts w:ascii="Arial" w:hAnsi="Arial" w:cs="Arial"/>
-          <w:i/>
-          <w:color w:val="000000"/>
-          <w:sz w:val="20"/>
-          <w:szCs w:val="20"/>
-          <w:bdr w:val="none" w:sz="0" w:space="0" w:color="auto" w:frame="1"/>
-        </w:rPr>
-        <w:t>.</w:t>
-      </w:r>
-      <w:r>
-        <w:rPr>
-          <w:rFonts w:ascii="Arial" w:hAnsi="Arial" w:cs="Arial"/>
-          <w:i/>
-          <w:color w:val="000000"/>
-          <w:sz w:val="20"/>
-          <w:szCs w:val="20"/>
-          <w:bdr w:val="none" w:sz="0" w:space="0" w:color="auto" w:frame="1"/>
-        </w:rPr>
-        <w:t xml:space="preserve"> </w:t>
-      </w:r>
-    </w:p>
-    <w:p>
-      <w:pPr>
-        <w:shd w:val="clear" w:color="auto" w:fill="FFFFFF"/>
-        <w:rPr>
-          <w:rFonts w:ascii="Arial" w:hAnsi="Arial" w:cs="Arial"/>
-          <w:i/>
-          <w:color w:val="000000"/>
-          <w:sz w:val="20"/>
-          <w:szCs w:val="20"/>
-          <w:bdr w:val="none" w:sz="0" w:space="0" w:color="auto" w:frame="1"/>
-        </w:rPr>
-      </w:pPr>
-      <w:r>
-        <w:rPr>
-          <w:rFonts w:ascii="Arial" w:hAnsi="Arial" w:cs="Arial"/>
-          <w:b/>
-          <w:bCs/>
-          <w:i/>
-          <w:color w:val="000000"/>
-          <w:sz w:val="20"/>
-          <w:szCs w:val="20"/>
-          <w:bdr w:val="none" w:sz="0" w:space="0" w:color="auto" w:frame="1"/>
-        </w:rPr>
-        <w:t xml:space="preserve">Textual descriptions of </w:t>
-      </w:r>
-      <w:r>
-        <w:rPr>
-          <w:rFonts w:ascii="Arial" w:hAnsi="Arial" w:cs="Arial"/>
-          <w:b/>
-          <w:bCs/>
-          <w:i/>
-          <w:color w:val="000000"/>
-          <w:sz w:val="20"/>
-          <w:szCs w:val="20"/>
-          <w:bdr w:val="none" w:sz="0" w:space="0" w:color="auto" w:frame="1"/>
-        </w:rPr>
-        <w:t xml:space="preserve">use </w:t>
-      </w:r>
-      <w:r>
-        <w:rPr>
-          <w:rFonts w:ascii="Arial" w:hAnsi="Arial" w:cs="Arial"/>
-          <w:b/>
-          <w:bCs/>
-          <w:i/>
-          <w:color w:val="000000"/>
-          <w:sz w:val="20"/>
-          <w:szCs w:val="20"/>
-          <w:bdr w:val="none" w:sz="0" w:space="0" w:color="auto" w:frame="1"/>
-        </w:rPr>
-        <w:t>case</w:t>
-      </w:r>
-      <w:r>
-        <w:rPr>
-          <w:rFonts w:ascii="Arial" w:hAnsi="Arial" w:cs="Arial"/>
-          <w:b/>
-          <w:bCs/>
-          <w:i/>
-          <w:color w:val="000000"/>
-          <w:sz w:val="20"/>
-          <w:szCs w:val="20"/>
-          <w:bdr w:val="none" w:sz="0" w:space="0" w:color="auto" w:frame="1"/>
-        </w:rPr>
-        <w:t>s</w:t>
-      </w:r>
-      <w:r>
-        <w:rPr>
-          <w:rFonts w:ascii="Arial" w:hAnsi="Arial" w:cs="Arial"/>
-          <w:i/>
-          <w:color w:val="000000"/>
-          <w:sz w:val="20"/>
-          <w:szCs w:val="20"/>
-          <w:bdr w:val="none" w:sz="0" w:space="0" w:color="auto" w:frame="1"/>
-        </w:rPr>
-        <w:t xml:space="preserve">: For the first increment, the textual descriptions for </w:t>
-      </w:r>
-      <w:r>
-        <w:rPr>
-          <w:rFonts w:ascii="Arial" w:hAnsi="Arial" w:cs="Arial"/>
-          <w:i/>
-          <w:color w:val="000000"/>
-          <w:sz w:val="20"/>
-          <w:szCs w:val="20"/>
-          <w:bdr w:val="none" w:sz="0" w:space="0" w:color="auto" w:frame="1"/>
-        </w:rPr>
-        <w:t xml:space="preserve">the </w:t>
-      </w:r>
-      <w:r>
-        <w:rPr>
-          <w:rFonts w:ascii="Arial" w:hAnsi="Arial" w:cs="Arial"/>
-          <w:i/>
-          <w:color w:val="000000"/>
-          <w:sz w:val="20"/>
-          <w:szCs w:val="20"/>
-          <w:bdr w:val="none" w:sz="0" w:space="0" w:color="auto" w:frame="1"/>
-        </w:rPr>
-        <w:t xml:space="preserve">use cases are not required. However, </w:t>
-      </w:r>
-      <w:r>
-        <w:rPr>
-          <w:rFonts w:ascii="Arial" w:hAnsi="Arial" w:cs="Arial"/>
-          <w:i/>
-          <w:color w:val="000000"/>
-          <w:sz w:val="20"/>
-          <w:szCs w:val="20"/>
-          <w:bdr w:val="none" w:sz="0" w:space="0" w:color="auto" w:frame="1"/>
-        </w:rPr>
-        <w:t>the textual descriptions for all use cases discovered for your system</w:t>
-      </w:r>
-      <w:r>
-        <w:rPr>
-          <w:rFonts w:ascii="Arial" w:hAnsi="Arial" w:cs="Arial"/>
-          <w:i/>
-          <w:color w:val="000000"/>
-          <w:sz w:val="20"/>
-          <w:szCs w:val="20"/>
-          <w:bdr w:val="none" w:sz="0" w:space="0" w:color="auto" w:frame="1"/>
-        </w:rPr>
-        <w:t xml:space="preserve"> are required for </w:t>
-      </w:r>
-      <w:r>
-        <w:rPr>
-          <w:rFonts w:ascii="Arial" w:hAnsi="Arial" w:cs="Arial"/>
-          <w:i/>
-          <w:color w:val="000000"/>
-          <w:sz w:val="20"/>
-          <w:szCs w:val="20"/>
-          <w:bdr w:val="none" w:sz="0" w:space="0" w:color="auto" w:frame="1"/>
-        </w:rPr>
-        <w:t>the second and third iterations.</w:t>
-      </w:r>
-    </w:p>
-    <w:p>
-      <w:pPr>
-        <w:shd w:val="clear" w:color="auto" w:fill="FFFFFF"/>
-        <w:rPr>
-          <w:rFonts w:ascii="Arial" w:hAnsi="Arial" w:cs="Arial"/>
-          <w:i/>
-          <w:color w:val="000000"/>
-          <w:sz w:val="20"/>
-          <w:szCs w:val="20"/>
-          <w:bdr w:val="none" w:sz="0" w:space="0" w:color="auto" w:frame="1"/>
-        </w:rPr>
-      </w:pPr>
-      <w:r>
-        <w:rPr>
-          <w:rFonts w:ascii="Arial" w:hAnsi="Arial" w:cs="Arial"/>
-          <w:i/>
           <w:noProof/>
           <w:color w:val="000000"/>
           <w:sz w:val="20"/>
           <w:szCs w:val="20"/>
           <w:bdr w:val="none" w:sz="0" w:space="0" w:color="auto" w:frame="1"/>
         </w:rPr>
-        <w:lastRenderedPageBreak/>
         <w:drawing>
           <wp:inline distT="0" distB="0" distL="0" distR="0" wp14:anchorId="0946E91B" wp14:editId="3D36622F">
             <wp:extent cx="5501640" cy="4198620"/>
@@ -1809,8 +1218,6 @@
           </wp:inline>
         </w:drawing>
       </w:r>
-      <w:bookmarkStart w:id="2" w:name="_GoBack"/>
-      <w:bookmarkEnd w:id="2"/>
     </w:p>
     <w:p>
       <w:pPr>
@@ -3881,6 +3288,96 @@
     </w:lvl>
   </w:abstractNum>
   <w:abstractNum w:abstractNumId="2" w15:restartNumberingAfterBreak="0">
+    <w:nsid w:val="0211661E"/>
+    <w:multiLevelType w:val="hybridMultilevel"/>
+    <w:tmpl w:val="395E534C"/>
+    <w:lvl w:ilvl="0" w:tplc="0D6064B0">
+      <w:start w:val="1"/>
+      <w:numFmt w:val="decimal"/>
+      <w:lvlText w:val="%1."/>
+      <w:lvlJc w:val="left"/>
+      <w:pPr>
+        <w:ind w:left="720" w:hanging="360"/>
+      </w:pPr>
+      <w:rPr>
+        <w:rFonts w:ascii="Arial" w:hAnsi="Arial" w:cs="Arial" w:hint="default"/>
+        <w:sz w:val="20"/>
+      </w:rPr>
+    </w:lvl>
+    <w:lvl w:ilvl="1" w:tplc="04090019" w:tentative="1">
+      <w:start w:val="1"/>
+      <w:numFmt w:val="lowerLetter"/>
+      <w:lvlText w:val="%2."/>
+      <w:lvlJc w:val="left"/>
+      <w:pPr>
+        <w:ind w:left="1440" w:hanging="360"/>
+      </w:pPr>
+    </w:lvl>
+    <w:lvl w:ilvl="2" w:tplc="0409001B" w:tentative="1">
+      <w:start w:val="1"/>
+      <w:numFmt w:val="lowerRoman"/>
+      <w:lvlText w:val="%3."/>
+      <w:lvlJc w:val="right"/>
+      <w:pPr>
+        <w:ind w:left="2160" w:hanging="180"/>
+      </w:pPr>
+    </w:lvl>
+    <w:lvl w:ilvl="3" w:tplc="0409000F" w:tentative="1">
+      <w:start w:val="1"/>
+      <w:numFmt w:val="decimal"/>
+      <w:lvlText w:val="%4."/>
+      <w:lvlJc w:val="left"/>
+      <w:pPr>
+        <w:ind w:left="2880" w:hanging="360"/>
+      </w:pPr>
+    </w:lvl>
+    <w:lvl w:ilvl="4" w:tplc="04090019" w:tentative="1">
+      <w:start w:val="1"/>
+      <w:numFmt w:val="lowerLetter"/>
+      <w:lvlText w:val="%5."/>
+      <w:lvlJc w:val="left"/>
+      <w:pPr>
+        <w:ind w:left="3600" w:hanging="360"/>
+      </w:pPr>
+    </w:lvl>
+    <w:lvl w:ilvl="5" w:tplc="0409001B" w:tentative="1">
+      <w:start w:val="1"/>
+      <w:numFmt w:val="lowerRoman"/>
+      <w:lvlText w:val="%6."/>
+      <w:lvlJc w:val="right"/>
+      <w:pPr>
+        <w:ind w:left="4320" w:hanging="180"/>
+      </w:pPr>
+    </w:lvl>
+    <w:lvl w:ilvl="6" w:tplc="0409000F" w:tentative="1">
+      <w:start w:val="1"/>
+      <w:numFmt w:val="decimal"/>
+      <w:lvlText w:val="%7."/>
+      <w:lvlJc w:val="left"/>
+      <w:pPr>
+        <w:ind w:left="5040" w:hanging="360"/>
+      </w:pPr>
+    </w:lvl>
+    <w:lvl w:ilvl="7" w:tplc="04090019" w:tentative="1">
+      <w:start w:val="1"/>
+      <w:numFmt w:val="lowerLetter"/>
+      <w:lvlText w:val="%8."/>
+      <w:lvlJc w:val="left"/>
+      <w:pPr>
+        <w:ind w:left="5760" w:hanging="360"/>
+      </w:pPr>
+    </w:lvl>
+    <w:lvl w:ilvl="8" w:tplc="0409001B" w:tentative="1">
+      <w:start w:val="1"/>
+      <w:numFmt w:val="lowerRoman"/>
+      <w:lvlText w:val="%9."/>
+      <w:lvlJc w:val="right"/>
+      <w:pPr>
+        <w:ind w:left="6480" w:hanging="180"/>
+      </w:pPr>
+    </w:lvl>
+  </w:abstractNum>
+  <w:abstractNum w:abstractNumId="3" w15:restartNumberingAfterBreak="0">
     <w:nsid w:val="06617490"/>
     <w:multiLevelType w:val="multilevel"/>
     <w:tmpl w:val="1DAE0FFE"/>
@@ -3993,7 +3490,7 @@
       </w:pPr>
     </w:lvl>
   </w:abstractNum>
-  <w:abstractNum w:abstractNumId="3" w15:restartNumberingAfterBreak="0">
+  <w:abstractNum w:abstractNumId="4" w15:restartNumberingAfterBreak="0">
     <w:nsid w:val="0B045381"/>
     <w:multiLevelType w:val="multilevel"/>
     <w:tmpl w:val="4D2C2702"/>
@@ -4106,7 +3603,7 @@
       </w:rPr>
     </w:lvl>
   </w:abstractNum>
-  <w:abstractNum w:abstractNumId="4" w15:restartNumberingAfterBreak="0">
+  <w:abstractNum w:abstractNumId="5" w15:restartNumberingAfterBreak="0">
     <w:nsid w:val="0EBC69ED"/>
     <w:multiLevelType w:val="multilevel"/>
     <w:tmpl w:val="0A32851E"/>
@@ -4219,7 +3716,7 @@
       </w:pPr>
     </w:lvl>
   </w:abstractNum>
-  <w:abstractNum w:abstractNumId="5" w15:restartNumberingAfterBreak="0">
+  <w:abstractNum w:abstractNumId="6" w15:restartNumberingAfterBreak="0">
     <w:nsid w:val="167117E5"/>
     <w:multiLevelType w:val="multilevel"/>
     <w:tmpl w:val="E3048A9C"/>
@@ -4332,7 +3829,7 @@
       </w:pPr>
     </w:lvl>
   </w:abstractNum>
-  <w:abstractNum w:abstractNumId="6" w15:restartNumberingAfterBreak="0">
+  <w:abstractNum w:abstractNumId="7" w15:restartNumberingAfterBreak="0">
     <w:nsid w:val="17223283"/>
     <w:multiLevelType w:val="multilevel"/>
     <w:tmpl w:val="032C2C08"/>
@@ -4445,7 +3942,7 @@
       </w:pPr>
     </w:lvl>
   </w:abstractNum>
-  <w:abstractNum w:abstractNumId="7" w15:restartNumberingAfterBreak="0">
+  <w:abstractNum w:abstractNumId="8" w15:restartNumberingAfterBreak="0">
     <w:nsid w:val="17391660"/>
     <w:multiLevelType w:val="hybridMultilevel"/>
     <w:tmpl w:val="5024D27C"/>
@@ -4558,7 +4055,7 @@
       </w:rPr>
     </w:lvl>
   </w:abstractNum>
-  <w:abstractNum w:abstractNumId="8" w15:restartNumberingAfterBreak="0">
+  <w:abstractNum w:abstractNumId="9" w15:restartNumberingAfterBreak="0">
     <w:nsid w:val="17624C39"/>
     <w:multiLevelType w:val="multilevel"/>
     <w:tmpl w:val="FBEAED22"/>
@@ -4671,7 +4168,7 @@
       </w:pPr>
     </w:lvl>
   </w:abstractNum>
-  <w:abstractNum w:abstractNumId="9" w15:restartNumberingAfterBreak="0">
+  <w:abstractNum w:abstractNumId="10" w15:restartNumberingAfterBreak="0">
     <w:nsid w:val="178D1ECD"/>
     <w:multiLevelType w:val="multilevel"/>
     <w:tmpl w:val="A00A1788"/>
@@ -4784,7 +4281,7 @@
       </w:pPr>
     </w:lvl>
   </w:abstractNum>
-  <w:abstractNum w:abstractNumId="10" w15:restartNumberingAfterBreak="0">
+  <w:abstractNum w:abstractNumId="11" w15:restartNumberingAfterBreak="0">
     <w:nsid w:val="1D1E4F9C"/>
     <w:multiLevelType w:val="multilevel"/>
     <w:tmpl w:val="729C3BC6"/>
@@ -4897,7 +4394,7 @@
       </w:rPr>
     </w:lvl>
   </w:abstractNum>
-  <w:abstractNum w:abstractNumId="11" w15:restartNumberingAfterBreak="0">
+  <w:abstractNum w:abstractNumId="12" w15:restartNumberingAfterBreak="0">
     <w:nsid w:val="1DC55293"/>
     <w:multiLevelType w:val="hybridMultilevel"/>
     <w:tmpl w:val="4E6E27B6"/>
@@ -4986,7 +4483,7 @@
       </w:pPr>
     </w:lvl>
   </w:abstractNum>
-  <w:abstractNum w:abstractNumId="12" w15:restartNumberingAfterBreak="0">
+  <w:abstractNum w:abstractNumId="13" w15:restartNumberingAfterBreak="0">
     <w:nsid w:val="24440E07"/>
     <w:multiLevelType w:val="multilevel"/>
     <w:tmpl w:val="0409001F"/>
@@ -5072,7 +4569,7 @@
       </w:pPr>
     </w:lvl>
   </w:abstractNum>
-  <w:abstractNum w:abstractNumId="13" w15:restartNumberingAfterBreak="0">
+  <w:abstractNum w:abstractNumId="14" w15:restartNumberingAfterBreak="0">
     <w:nsid w:val="28266801"/>
     <w:multiLevelType w:val="hybridMultilevel"/>
     <w:tmpl w:val="8206924C"/>
@@ -5185,7 +4682,7 @@
       </w:rPr>
     </w:lvl>
   </w:abstractNum>
-  <w:abstractNum w:abstractNumId="14" w15:restartNumberingAfterBreak="0">
+  <w:abstractNum w:abstractNumId="15" w15:restartNumberingAfterBreak="0">
     <w:nsid w:val="28405C4C"/>
     <w:multiLevelType w:val="multilevel"/>
     <w:tmpl w:val="A38EF6BA"/>
@@ -5298,7 +4795,7 @@
       </w:rPr>
     </w:lvl>
   </w:abstractNum>
-  <w:abstractNum w:abstractNumId="15" w15:restartNumberingAfterBreak="0">
+  <w:abstractNum w:abstractNumId="16" w15:restartNumberingAfterBreak="0">
     <w:nsid w:val="2D106F3E"/>
     <w:multiLevelType w:val="multilevel"/>
     <w:tmpl w:val="C04CD09A"/>
@@ -5429,7 +4926,7 @@
       </w:rPr>
     </w:lvl>
   </w:abstractNum>
-  <w:abstractNum w:abstractNumId="16" w15:restartNumberingAfterBreak="0">
+  <w:abstractNum w:abstractNumId="17" w15:restartNumberingAfterBreak="0">
     <w:nsid w:val="2F726097"/>
     <w:multiLevelType w:val="multilevel"/>
     <w:tmpl w:val="CDB066A8"/>
@@ -5518,7 +5015,7 @@
       </w:pPr>
     </w:lvl>
   </w:abstractNum>
-  <w:abstractNum w:abstractNumId="17" w15:restartNumberingAfterBreak="0">
+  <w:abstractNum w:abstractNumId="18" w15:restartNumberingAfterBreak="0">
     <w:nsid w:val="30712631"/>
     <w:multiLevelType w:val="multilevel"/>
     <w:tmpl w:val="B1B29742"/>
@@ -5631,7 +5128,7 @@
       </w:pPr>
     </w:lvl>
   </w:abstractNum>
-  <w:abstractNum w:abstractNumId="18" w15:restartNumberingAfterBreak="0">
+  <w:abstractNum w:abstractNumId="19" w15:restartNumberingAfterBreak="0">
     <w:nsid w:val="36290A25"/>
     <w:multiLevelType w:val="multilevel"/>
     <w:tmpl w:val="28EC4C86"/>
@@ -5717,7 +5214,7 @@
       </w:pPr>
     </w:lvl>
   </w:abstractNum>
-  <w:abstractNum w:abstractNumId="19" w15:restartNumberingAfterBreak="0">
+  <w:abstractNum w:abstractNumId="20" w15:restartNumberingAfterBreak="0">
     <w:nsid w:val="362D0D7C"/>
     <w:multiLevelType w:val="multilevel"/>
     <w:tmpl w:val="FF60A128"/>
@@ -5830,7 +5327,7 @@
       </w:pPr>
     </w:lvl>
   </w:abstractNum>
-  <w:abstractNum w:abstractNumId="20" w15:restartNumberingAfterBreak="0">
+  <w:abstractNum w:abstractNumId="21" w15:restartNumberingAfterBreak="0">
     <w:nsid w:val="3882178D"/>
     <w:multiLevelType w:val="hybridMultilevel"/>
     <w:tmpl w:val="4C2C9692"/>
@@ -5943,7 +5440,7 @@
       </w:rPr>
     </w:lvl>
   </w:abstractNum>
-  <w:abstractNum w:abstractNumId="21" w15:restartNumberingAfterBreak="0">
+  <w:abstractNum w:abstractNumId="22" w15:restartNumberingAfterBreak="0">
     <w:nsid w:val="39633DF9"/>
     <w:multiLevelType w:val="multilevel"/>
     <w:tmpl w:val="69F2FEBE"/>
@@ -6056,7 +5553,7 @@
       </w:pPr>
     </w:lvl>
   </w:abstractNum>
-  <w:abstractNum w:abstractNumId="22" w15:restartNumberingAfterBreak="0">
+  <w:abstractNum w:abstractNumId="23" w15:restartNumberingAfterBreak="0">
     <w:nsid w:val="3BDC30D5"/>
     <w:multiLevelType w:val="multilevel"/>
     <w:tmpl w:val="4AECBF40"/>
@@ -6169,7 +5666,7 @@
       </w:pPr>
     </w:lvl>
   </w:abstractNum>
-  <w:abstractNum w:abstractNumId="23" w15:restartNumberingAfterBreak="0">
+  <w:abstractNum w:abstractNumId="24" w15:restartNumberingAfterBreak="0">
     <w:nsid w:val="3EDE10B2"/>
     <w:multiLevelType w:val="multilevel"/>
     <w:tmpl w:val="4A586CA8"/>
@@ -6282,7 +5779,7 @@
       </w:pPr>
     </w:lvl>
   </w:abstractNum>
-  <w:abstractNum w:abstractNumId="24" w15:restartNumberingAfterBreak="0">
+  <w:abstractNum w:abstractNumId="25" w15:restartNumberingAfterBreak="0">
     <w:nsid w:val="417A143F"/>
     <w:multiLevelType w:val="multilevel"/>
     <w:tmpl w:val="F710E99C"/>
@@ -6395,7 +5892,7 @@
       </w:pPr>
     </w:lvl>
   </w:abstractNum>
-  <w:abstractNum w:abstractNumId="25" w15:restartNumberingAfterBreak="0">
+  <w:abstractNum w:abstractNumId="26" w15:restartNumberingAfterBreak="0">
     <w:nsid w:val="422B1D95"/>
     <w:multiLevelType w:val="hybridMultilevel"/>
     <w:tmpl w:val="303CE436"/>
@@ -6481,7 +5978,7 @@
       </w:pPr>
     </w:lvl>
   </w:abstractNum>
-  <w:abstractNum w:abstractNumId="26" w15:restartNumberingAfterBreak="0">
+  <w:abstractNum w:abstractNumId="27" w15:restartNumberingAfterBreak="0">
     <w:nsid w:val="46F01D70"/>
     <w:multiLevelType w:val="multilevel"/>
     <w:tmpl w:val="2DD242E2"/>
@@ -6594,7 +6091,7 @@
       </w:pPr>
     </w:lvl>
   </w:abstractNum>
-  <w:abstractNum w:abstractNumId="27" w15:restartNumberingAfterBreak="0">
+  <w:abstractNum w:abstractNumId="28" w15:restartNumberingAfterBreak="0">
     <w:nsid w:val="484A7E31"/>
     <w:multiLevelType w:val="multilevel"/>
     <w:tmpl w:val="729C3BC6"/>
@@ -6707,7 +6204,7 @@
       </w:rPr>
     </w:lvl>
   </w:abstractNum>
-  <w:abstractNum w:abstractNumId="28" w15:restartNumberingAfterBreak="0">
+  <w:abstractNum w:abstractNumId="29" w15:restartNumberingAfterBreak="0">
     <w:nsid w:val="4C077257"/>
     <w:multiLevelType w:val="hybridMultilevel"/>
     <w:tmpl w:val="68DC29FE"/>
@@ -6793,7 +6290,7 @@
       </w:pPr>
     </w:lvl>
   </w:abstractNum>
-  <w:abstractNum w:abstractNumId="29" w15:restartNumberingAfterBreak="0">
+  <w:abstractNum w:abstractNumId="30" w15:restartNumberingAfterBreak="0">
     <w:nsid w:val="53273732"/>
     <w:multiLevelType w:val="multilevel"/>
     <w:tmpl w:val="7402ED26"/>
@@ -6906,7 +6403,7 @@
       </w:pPr>
     </w:lvl>
   </w:abstractNum>
-  <w:abstractNum w:abstractNumId="30" w15:restartNumberingAfterBreak="0">
+  <w:abstractNum w:abstractNumId="31" w15:restartNumberingAfterBreak="0">
     <w:nsid w:val="55B37401"/>
     <w:multiLevelType w:val="multilevel"/>
     <w:tmpl w:val="123AA4CC"/>
@@ -7019,7 +6516,7 @@
       </w:pPr>
     </w:lvl>
   </w:abstractNum>
-  <w:abstractNum w:abstractNumId="31" w15:restartNumberingAfterBreak="0">
+  <w:abstractNum w:abstractNumId="32" w15:restartNumberingAfterBreak="0">
     <w:nsid w:val="637B380F"/>
     <w:multiLevelType w:val="multilevel"/>
     <w:tmpl w:val="C93CB296"/>
@@ -7132,7 +6629,7 @@
       </w:pPr>
     </w:lvl>
   </w:abstractNum>
-  <w:abstractNum w:abstractNumId="32" w15:restartNumberingAfterBreak="0">
+  <w:abstractNum w:abstractNumId="33" w15:restartNumberingAfterBreak="0">
     <w:nsid w:val="658B560E"/>
     <w:multiLevelType w:val="hybridMultilevel"/>
     <w:tmpl w:val="088E8F40"/>
@@ -7222,7 +6719,7 @@
       </w:pPr>
     </w:lvl>
   </w:abstractNum>
-  <w:abstractNum w:abstractNumId="33" w15:restartNumberingAfterBreak="0">
+  <w:abstractNum w:abstractNumId="34" w15:restartNumberingAfterBreak="0">
     <w:nsid w:val="67F32839"/>
     <w:multiLevelType w:val="multilevel"/>
     <w:tmpl w:val="3A42493A"/>
@@ -7335,7 +6832,7 @@
       </w:rPr>
     </w:lvl>
   </w:abstractNum>
-  <w:abstractNum w:abstractNumId="34" w15:restartNumberingAfterBreak="0">
+  <w:abstractNum w:abstractNumId="35" w15:restartNumberingAfterBreak="0">
     <w:nsid w:val="68014B27"/>
     <w:multiLevelType w:val="multilevel"/>
     <w:tmpl w:val="C636C2FA"/>
@@ -7448,7 +6945,7 @@
       </w:pPr>
     </w:lvl>
   </w:abstractNum>
-  <w:abstractNum w:abstractNumId="35" w15:restartNumberingAfterBreak="0">
+  <w:abstractNum w:abstractNumId="36" w15:restartNumberingAfterBreak="0">
     <w:nsid w:val="6BA20699"/>
     <w:multiLevelType w:val="multilevel"/>
     <w:tmpl w:val="81F2B242"/>
@@ -7561,7 +7058,7 @@
       </w:pPr>
     </w:lvl>
   </w:abstractNum>
-  <w:abstractNum w:abstractNumId="36" w15:restartNumberingAfterBreak="0">
+  <w:abstractNum w:abstractNumId="37" w15:restartNumberingAfterBreak="0">
     <w:nsid w:val="6E0C13CC"/>
     <w:multiLevelType w:val="multilevel"/>
     <w:tmpl w:val="5F5CA9CC"/>
@@ -7674,7 +7171,7 @@
       </w:pPr>
     </w:lvl>
   </w:abstractNum>
-  <w:abstractNum w:abstractNumId="37" w15:restartNumberingAfterBreak="0">
+  <w:abstractNum w:abstractNumId="38" w15:restartNumberingAfterBreak="0">
     <w:nsid w:val="75DD6782"/>
     <w:multiLevelType w:val="multilevel"/>
     <w:tmpl w:val="683E6884"/>
@@ -7787,7 +7284,7 @@
       </w:pPr>
     </w:lvl>
   </w:abstractNum>
-  <w:abstractNum w:abstractNumId="38" w15:restartNumberingAfterBreak="0">
+  <w:abstractNum w:abstractNumId="39" w15:restartNumberingAfterBreak="0">
     <w:nsid w:val="794D4124"/>
     <w:multiLevelType w:val="multilevel"/>
     <w:tmpl w:val="729C3BC6"/>
@@ -7900,7 +7397,7 @@
       </w:rPr>
     </w:lvl>
   </w:abstractNum>
-  <w:abstractNum w:abstractNumId="39" w15:restartNumberingAfterBreak="0">
+  <w:abstractNum w:abstractNumId="40" w15:restartNumberingAfterBreak="0">
     <w:nsid w:val="7A834742"/>
     <w:multiLevelType w:val="multilevel"/>
     <w:tmpl w:val="4D2C2702"/>
@@ -8013,7 +7510,7 @@
       </w:rPr>
     </w:lvl>
   </w:abstractNum>
-  <w:abstractNum w:abstractNumId="40" w15:restartNumberingAfterBreak="0">
+  <w:abstractNum w:abstractNumId="41" w15:restartNumberingAfterBreak="0">
     <w:nsid w:val="7E653631"/>
     <w:multiLevelType w:val="multilevel"/>
     <w:tmpl w:val="8ADED7A8"/>
@@ -8127,94 +7624,94 @@
     </w:lvl>
   </w:abstractNum>
   <w:num w:numId="1">
-    <w:abstractNumId w:val="12"/>
+    <w:abstractNumId w:val="13"/>
   </w:num>
   <w:num w:numId="2">
-    <w:abstractNumId w:val="22"/>
+    <w:abstractNumId w:val="23"/>
   </w:num>
   <w:num w:numId="3">
-    <w:abstractNumId w:val="40"/>
+    <w:abstractNumId w:val="41"/>
   </w:num>
   <w:num w:numId="4">
+    <w:abstractNumId w:val="36"/>
+  </w:num>
+  <w:num w:numId="5">
+    <w:abstractNumId w:val="27"/>
+  </w:num>
+  <w:num w:numId="6">
     <w:abstractNumId w:val="35"/>
   </w:num>
-  <w:num w:numId="5">
-    <w:abstractNumId w:val="26"/>
-  </w:num>
-  <w:num w:numId="6">
-    <w:abstractNumId w:val="34"/>
-  </w:num>
   <w:num w:numId="7">
-    <w:abstractNumId w:val="21"/>
+    <w:abstractNumId w:val="22"/>
   </w:num>
   <w:num w:numId="8">
     <w:abstractNumId w:val="0"/>
   </w:num>
   <w:num w:numId="9">
-    <w:abstractNumId w:val="2"/>
+    <w:abstractNumId w:val="3"/>
   </w:num>
   <w:num w:numId="10">
-    <w:abstractNumId w:val="9"/>
+    <w:abstractNumId w:val="10"/>
   </w:num>
   <w:num w:numId="11">
+    <w:abstractNumId w:val="38"/>
+  </w:num>
+  <w:num w:numId="12">
+    <w:abstractNumId w:val="6"/>
+  </w:num>
+  <w:num w:numId="13">
+    <w:abstractNumId w:val="5"/>
+  </w:num>
+  <w:num w:numId="14">
+    <w:abstractNumId w:val="18"/>
+  </w:num>
+  <w:num w:numId="15">
+    <w:abstractNumId w:val="7"/>
+  </w:num>
+  <w:num w:numId="16">
+    <w:abstractNumId w:val="30"/>
+  </w:num>
+  <w:num w:numId="17">
+    <w:abstractNumId w:val="24"/>
+  </w:num>
+  <w:num w:numId="18">
     <w:abstractNumId w:val="37"/>
   </w:num>
-  <w:num w:numId="12">
-    <w:abstractNumId w:val="5"/>
-  </w:num>
-  <w:num w:numId="13">
-    <w:abstractNumId w:val="4"/>
-  </w:num>
-  <w:num w:numId="14">
-    <w:abstractNumId w:val="17"/>
-  </w:num>
-  <w:num w:numId="15">
-    <w:abstractNumId w:val="6"/>
-  </w:num>
-  <w:num w:numId="16">
-    <w:abstractNumId w:val="29"/>
-  </w:num>
-  <w:num w:numId="17">
-    <w:abstractNumId w:val="23"/>
-  </w:num>
-  <w:num w:numId="18">
-    <w:abstractNumId w:val="36"/>
-  </w:num>
   <w:num w:numId="19">
-    <w:abstractNumId w:val="24"/>
+    <w:abstractNumId w:val="25"/>
   </w:num>
   <w:num w:numId="20">
-    <w:abstractNumId w:val="30"/>
+    <w:abstractNumId w:val="31"/>
   </w:num>
   <w:num w:numId="21">
-    <w:abstractNumId w:val="31"/>
+    <w:abstractNumId w:val="32"/>
   </w:num>
   <w:num w:numId="22">
-    <w:abstractNumId w:val="19"/>
+    <w:abstractNumId w:val="20"/>
   </w:num>
   <w:num w:numId="23">
     <w:abstractNumId w:val="1"/>
   </w:num>
   <w:num w:numId="24">
-    <w:abstractNumId w:val="8"/>
+    <w:abstractNumId w:val="9"/>
   </w:num>
   <w:num w:numId="25">
-    <w:abstractNumId w:val="32"/>
+    <w:abstractNumId w:val="33"/>
   </w:num>
   <w:num w:numId="26">
-    <w:abstractNumId w:val="33"/>
+    <w:abstractNumId w:val="34"/>
   </w:num>
   <w:num w:numId="27">
-    <w:abstractNumId w:val="18"/>
+    <w:abstractNumId w:val="19"/>
   </w:num>
   <w:num w:numId="28">
-    <w:abstractNumId w:val="16"/>
+    <w:abstractNumId w:val="17"/>
   </w:num>
   <w:num w:numId="29">
-    <w:abstractNumId w:val="38"/>
+    <w:abstractNumId w:val="39"/>
   </w:num>
   <w:num w:numId="30">
-    <w:abstractNumId w:val="33"/>
+    <w:abstractNumId w:val="34"/>
     <w:lvlOverride w:ilvl="0">
       <w:startOverride w:val="1"/>
     </w:lvlOverride>
@@ -8244,16 +7741,16 @@
     </w:lvlOverride>
   </w:num>
   <w:num w:numId="31">
-    <w:abstractNumId w:val="10"/>
+    <w:abstractNumId w:val="11"/>
   </w:num>
   <w:num w:numId="32">
-    <w:abstractNumId w:val="33"/>
+    <w:abstractNumId w:val="34"/>
   </w:num>
   <w:num w:numId="33">
-    <w:abstractNumId w:val="27"/>
+    <w:abstractNumId w:val="28"/>
   </w:num>
   <w:num w:numId="34">
-    <w:abstractNumId w:val="33"/>
+    <w:abstractNumId w:val="34"/>
     <w:lvlOverride w:ilvl="0">
       <w:startOverride w:val="1"/>
     </w:lvlOverride>
@@ -8283,34 +7780,37 @@
     </w:lvlOverride>
   </w:num>
   <w:num w:numId="35">
-    <w:abstractNumId w:val="39"/>
+    <w:abstractNumId w:val="40"/>
   </w:num>
   <w:num w:numId="36">
-    <w:abstractNumId w:val="3"/>
+    <w:abstractNumId w:val="4"/>
   </w:num>
   <w:num w:numId="37">
+    <w:abstractNumId w:val="15"/>
+  </w:num>
+  <w:num w:numId="38">
+    <w:abstractNumId w:val="16"/>
+  </w:num>
+  <w:num w:numId="39">
+    <w:abstractNumId w:val="26"/>
+  </w:num>
+  <w:num w:numId="40">
+    <w:abstractNumId w:val="12"/>
+  </w:num>
+  <w:num w:numId="41">
+    <w:abstractNumId w:val="29"/>
+  </w:num>
+  <w:num w:numId="42">
+    <w:abstractNumId w:val="21"/>
+  </w:num>
+  <w:num w:numId="43">
     <w:abstractNumId w:val="14"/>
   </w:num>
-  <w:num w:numId="38">
-    <w:abstractNumId w:val="15"/>
+  <w:num w:numId="44">
+    <w:abstractNumId w:val="8"/>
   </w:num>
-  <w:num w:numId="39">
-    <w:abstractNumId w:val="25"/>
-  </w:num>
-  <w:num w:numId="40">
-    <w:abstractNumId w:val="11"/>
-  </w:num>
-  <w:num w:numId="41">
-    <w:abstractNumId w:val="28"/>
-  </w:num>
-  <w:num w:numId="42">
-    <w:abstractNumId w:val="20"/>
-  </w:num>
-  <w:num w:numId="43">
-    <w:abstractNumId w:val="13"/>
-  </w:num>
-  <w:num w:numId="44">
-    <w:abstractNumId w:val="7"/>
+  <w:num w:numId="45">
+    <w:abstractNumId w:val="2"/>
   </w:num>
 </w:numbering>
 </file>
@@ -8328,7 +7828,7 @@
     </w:rPrDefault>
     <w:pPrDefault/>
   </w:docDefaults>
-  <w:latentStyles w:defLockedState="0" w:defUIPriority="99" w:defSemiHidden="0" w:defUnhideWhenUsed="0" w:defQFormat="0" w:count="377">
+  <w:latentStyles w:defLockedState="0" w:defUIPriority="99" w:defSemiHidden="0" w:defUnhideWhenUsed="0" w:defQFormat="0" w:count="375">
     <w:lsdException w:name="Normal" w:uiPriority="0" w:qFormat="1"/>
     <w:lsdException w:name="heading 1" w:uiPriority="9" w:qFormat="1"/>
     <w:lsdException w:name="heading 2" w:semiHidden="1" w:uiPriority="9" w:unhideWhenUsed="1" w:qFormat="1"/>
@@ -8434,6 +7934,7 @@
     <w:lsdException w:name="HTML Sample" w:semiHidden="1" w:unhideWhenUsed="1"/>
     <w:lsdException w:name="HTML Typewriter" w:semiHidden="1" w:unhideWhenUsed="1"/>
     <w:lsdException w:name="HTML Variable" w:semiHidden="1" w:unhideWhenUsed="1"/>
+    <w:lsdException w:name="Normal Table" w:semiHidden="1" w:unhideWhenUsed="1"/>
     <w:lsdException w:name="annotation subject" w:semiHidden="1" w:unhideWhenUsed="1"/>
     <w:lsdException w:name="No List" w:semiHidden="1" w:unhideWhenUsed="1"/>
     <w:lsdException w:name="Outline List 1" w:semiHidden="1" w:unhideWhenUsed="1"/>
@@ -8480,8 +7981,10 @@
     <w:lsdException w:name="Table Subtle 2" w:semiHidden="1" w:unhideWhenUsed="1"/>
     <w:lsdException w:name="Table Web 1" w:semiHidden="1" w:unhideWhenUsed="1"/>
     <w:lsdException w:name="Table Web 2" w:semiHidden="1" w:unhideWhenUsed="1"/>
+    <w:lsdException w:name="Table Web 3" w:semiHidden="1" w:unhideWhenUsed="1"/>
     <w:lsdException w:name="Balloon Text" w:semiHidden="1" w:unhideWhenUsed="1"/>
     <w:lsdException w:name="Table Grid" w:uiPriority="59"/>
+    <w:lsdException w:name="Table Theme" w:semiHidden="1" w:unhideWhenUsed="1"/>
     <w:lsdException w:name="Placeholder Text" w:semiHidden="1"/>
     <w:lsdException w:name="No Spacing" w:uiPriority="1" w:qFormat="1"/>
     <w:lsdException w:name="Light Shading" w:uiPriority="60"/>
@@ -8692,8 +8195,6 @@
     <w:lsdException w:name="Smart Hyperlink" w:semiHidden="1" w:unhideWhenUsed="1"/>
     <w:lsdException w:name="Hashtag" w:semiHidden="1" w:unhideWhenUsed="1"/>
     <w:lsdException w:name="Unresolved Mention" w:semiHidden="1" w:unhideWhenUsed="1"/>
-    <w:lsdException w:name="Smart Link" w:semiHidden="1" w:unhideWhenUsed="1"/>
-    <w:lsdException w:name="Smart Link Error" w:semiHidden="1" w:unhideWhenUsed="1"/>
   </w:latentStyles>
   <w:style w:type="paragraph" w:default="1" w:styleId="Normal">
     <w:name w:val="Normal"/>
@@ -8752,6 +8253,7 @@
   <w:style w:type="character" w:default="1" w:styleId="DefaultParagraphFont">
     <w:name w:val="Default Paragraph Font"/>
     <w:uiPriority w:val="1"/>
+    <w:semiHidden/>
     <w:unhideWhenUsed/>
   </w:style>
   <w:style w:type="table" w:default="1" w:styleId="TableNormal">
@@ -8878,6 +8380,33 @@
       <w:ind w:left="720"/>
       <w:contextualSpacing/>
     </w:pPr>
+  </w:style>
+  <w:style w:type="paragraph" w:styleId="BalloonText">
+    <w:name w:val="Balloon Text"/>
+    <w:basedOn w:val="Normal"/>
+    <w:link w:val="BalloonTextChar"/>
+    <w:uiPriority w:val="99"/>
+    <w:semiHidden/>
+    <w:unhideWhenUsed/>
+    <w:rsid w:val="00495225"/>
+    <w:rPr>
+      <w:rFonts w:ascii="Segoe UI" w:hAnsi="Segoe UI" w:cs="Segoe UI"/>
+      <w:sz w:val="18"/>
+      <w:szCs w:val="18"/>
+    </w:rPr>
+  </w:style>
+  <w:style w:type="character" w:customStyle="1" w:styleId="BalloonTextChar">
+    <w:name w:val="Balloon Text Char"/>
+    <w:basedOn w:val="DefaultParagraphFont"/>
+    <w:link w:val="BalloonText"/>
+    <w:uiPriority w:val="99"/>
+    <w:semiHidden/>
+    <w:rsid w:val="00495225"/>
+    <w:rPr>
+      <w:rFonts w:ascii="Segoe UI" w:hAnsi="Segoe UI" w:cs="Segoe UI"/>
+      <w:sz w:val="18"/>
+      <w:szCs w:val="18"/>
+    </w:rPr>
   </w:style>
 </w:styles>
 </file>

</xml_diff>

<commit_message>
Added Class diagram to RD document
</commit_message>
<xml_diff>
--- a/Group13RD.docx
+++ b/Group13RD.docx
@@ -370,7 +370,7 @@
       <w:pPr>
         <w:pStyle w:val="Heading1"/>
         <w:rPr>
-          <w:rFonts w:ascii="inherit" w:hAnsi="inherit" w:cs="Lucida Grande"/>
+          <w:rFonts w:ascii="inherit" w:hAnsi="inherit" w:cs="Lucida Grande" w:hint="eastAsia"/>
         </w:rPr>
       </w:pPr>
       <w:r>
@@ -447,8 +447,6 @@
         </w:rPr>
         <w:t xml:space="preserve">can even create and join communities centered around special topics of their choice. </w:t>
       </w:r>
-      <w:bookmarkStart w:id="1" w:name="_GoBack"/>
-      <w:bookmarkEnd w:id="1"/>
       <w:r>
         <w:rPr>
           <w:rFonts w:ascii="Times New Roman" w:eastAsia="Times New Roman" w:hAnsi="Times New Roman" w:cs="Times New Roman"/>
@@ -553,7 +551,7 @@
         </w:rPr>
         <w:t xml:space="preserve">. </w:t>
       </w:r>
-      <w:bookmarkStart w:id="2" w:name="_Hlk22408102"/>
+      <w:bookmarkStart w:id="1" w:name="_Hlk22408102"/>
       <w:r>
         <w:rPr>
           <w:rFonts w:ascii="Arial" w:hAnsi="Arial" w:cs="Arial"/>
@@ -565,7 +563,7 @@
         </w:rPr>
         <w:t>(High Priority)</w:t>
       </w:r>
-      <w:bookmarkEnd w:id="2"/>
+      <w:bookmarkEnd w:id="1"/>
     </w:p>
     <w:p>
       <w:pPr>
@@ -1187,7 +1185,7 @@
                     </pic:cNvPicPr>
                   </pic:nvPicPr>
                   <pic:blipFill>
-                    <a:blip r:embed="rId5">
+                    <a:blip r:embed="rId7">
                       <a:extLst>
                         <a:ext uri="{28A0092B-C50C-407E-A947-70E740481C1C}">
                           <a14:useLocalDpi xmlns:a14="http://schemas.microsoft.com/office/drawing/2010/main" val="0"/>
@@ -1380,9 +1378,8 @@
           <w:szCs w:val="20"/>
           <w:bdr w:val="none" w:sz="0" w:space="0" w:color="auto" w:frame="1"/>
         </w:rPr>
-        <w:t xml:space="preserve"> sequence </w:t>
-      </w:r>
-      <w:proofErr w:type="gramStart"/>
+        <w:t xml:space="preserve"> sequence diagram</w:t>
+      </w:r>
       <w:r>
         <w:rPr>
           <w:rFonts w:ascii="Arial" w:hAnsi="Arial" w:cs="Arial"/>
@@ -1393,21 +1390,8 @@
           <w:szCs w:val="20"/>
           <w:bdr w:val="none" w:sz="0" w:space="0" w:color="auto" w:frame="1"/>
         </w:rPr>
-        <w:t>diagram</w:t>
-      </w:r>
-      <w:r>
-        <w:rPr>
-          <w:rFonts w:ascii="Arial" w:hAnsi="Arial" w:cs="Arial"/>
-          <w:b/>
-          <w:i/>
-          <w:color w:val="000000"/>
-          <w:sz w:val="20"/>
-          <w:szCs w:val="20"/>
-          <w:bdr w:val="none" w:sz="0" w:space="0" w:color="auto" w:frame="1"/>
-        </w:rPr>
         <w:t>s</w:t>
       </w:r>
-      <w:proofErr w:type="gramEnd"/>
       <w:r>
         <w:rPr>
           <w:rFonts w:ascii="Arial" w:hAnsi="Arial" w:cs="Arial"/>
@@ -2573,15 +2557,16 @@
     </w:p>
     <w:p>
       <w:pPr>
-        <w:pStyle w:val="Heading1"/>
-      </w:pPr>
-      <w:r>
-        <w:lastRenderedPageBreak/>
-        <w:t>Operating Environment</w:t>
-      </w:r>
-      <w:r>
-        <w:t> </w:t>
-      </w:r>
+        <w:shd w:val="clear" w:color="auto" w:fill="FFFFFF"/>
+        <w:rPr>
+          <w:rFonts w:ascii="Arial" w:hAnsi="Arial" w:cs="Arial"/>
+          <w:i/>
+          <w:color w:val="000000"/>
+          <w:sz w:val="20"/>
+          <w:szCs w:val="20"/>
+          <w:bdr w:val="none" w:sz="0" w:space="0" w:color="auto" w:frame="1"/>
+        </w:rPr>
+      </w:pPr>
     </w:p>
     <w:p>
       <w:pPr>
@@ -2589,25 +2574,12 @@
         <w:rPr>
           <w:rFonts w:ascii="Arial" w:hAnsi="Arial" w:cs="Arial"/>
           <w:i/>
-          <w:iCs/>
-          <w:color w:val="000000"/>
-          <w:sz w:val="20"/>
-          <w:szCs w:val="20"/>
-          <w:bdr w:val="none" w:sz="0" w:space="0" w:color="auto" w:frame="1"/>
-        </w:rPr>
-      </w:pPr>
-      <w:r>
-        <w:rPr>
-          <w:rFonts w:ascii="Arial" w:hAnsi="Arial" w:cs="Arial"/>
-          <w:i/>
-          <w:iCs/>
-          <w:color w:val="000000"/>
-          <w:sz w:val="20"/>
-          <w:szCs w:val="20"/>
-          <w:bdr w:val="none" w:sz="0" w:space="0" w:color="auto" w:frame="1"/>
-        </w:rPr>
-        <w:t>Describe the environment in which the software will operate, including the hardware platform, operating system and versions, and any other software components or applications with which it must peacefully coexist.</w:t>
-      </w:r>
+          <w:color w:val="000000"/>
+          <w:sz w:val="20"/>
+          <w:szCs w:val="20"/>
+          <w:bdr w:val="none" w:sz="0" w:space="0" w:color="auto" w:frame="1"/>
+        </w:rPr>
+      </w:pPr>
     </w:p>
     <w:p>
       <w:pPr>
@@ -2615,13 +2587,26 @@
         <w:rPr>
           <w:rFonts w:ascii="Arial" w:hAnsi="Arial" w:cs="Arial"/>
           <w:i/>
-          <w:iCs/>
-          <w:color w:val="000000"/>
-          <w:sz w:val="20"/>
-          <w:szCs w:val="20"/>
-          <w:bdr w:val="none" w:sz="0" w:space="0" w:color="auto" w:frame="1"/>
-        </w:rPr>
-      </w:pPr>
+          <w:color w:val="000000"/>
+          <w:sz w:val="20"/>
+          <w:szCs w:val="20"/>
+          <w:bdr w:val="none" w:sz="0" w:space="0" w:color="auto" w:frame="1"/>
+        </w:rPr>
+      </w:pPr>
+      <w:r>
+        <w:rPr>
+          <w:rFonts w:ascii="Arial" w:hAnsi="Arial" w:cs="Arial"/>
+          <w:i/>
+          <w:color w:val="000000"/>
+          <w:sz w:val="20"/>
+          <w:szCs w:val="20"/>
+          <w:bdr w:val="none" w:sz="0" w:space="0" w:color="auto" w:frame="1"/>
+        </w:rPr>
+        <w:lastRenderedPageBreak/>
+        <w:t>Class Diagram:</w:t>
+      </w:r>
+      <w:bookmarkStart w:id="2" w:name="_GoBack"/>
+      <w:bookmarkEnd w:id="2"/>
     </w:p>
     <w:p>
       <w:pPr>
@@ -2629,6 +2614,113 @@
         <w:rPr>
           <w:rFonts w:ascii="Arial" w:hAnsi="Arial" w:cs="Arial"/>
           <w:i/>
+          <w:color w:val="000000"/>
+          <w:sz w:val="20"/>
+          <w:szCs w:val="20"/>
+          <w:bdr w:val="none" w:sz="0" w:space="0" w:color="auto" w:frame="1"/>
+        </w:rPr>
+      </w:pPr>
+      <w:r>
+        <w:rPr>
+          <w:rFonts w:ascii="Arial" w:hAnsi="Arial" w:cs="Arial"/>
+          <w:i/>
+          <w:noProof/>
+          <w:color w:val="000000"/>
+          <w:sz w:val="20"/>
+          <w:szCs w:val="20"/>
+          <w:bdr w:val="none" w:sz="0" w:space="0" w:color="auto" w:frame="1"/>
+        </w:rPr>
+        <w:drawing>
+          <wp:inline distT="0" distB="0" distL="0" distR="0" wp14:anchorId="07FB8207" wp14:editId="4DC78237">
+            <wp:extent cx="5478780" cy="4892040"/>
+            <wp:effectExtent l="0" t="0" r="7620" b="3810"/>
+            <wp:docPr id="3" name="Picture 3"/>
+            <wp:cNvGraphicFramePr>
+              <a:graphicFrameLocks xmlns:a="http://schemas.openxmlformats.org/drawingml/2006/main" noChangeAspect="1"/>
+            </wp:cNvGraphicFramePr>
+            <a:graphic xmlns:a="http://schemas.openxmlformats.org/drawingml/2006/main">
+              <a:graphicData uri="http://schemas.openxmlformats.org/drawingml/2006/picture">
+                <pic:pic xmlns:pic="http://schemas.openxmlformats.org/drawingml/2006/picture">
+                  <pic:nvPicPr>
+                    <pic:cNvPr id="0" name="Picture 1"/>
+                    <pic:cNvPicPr>
+                      <a:picLocks noChangeAspect="1" noChangeArrowheads="1"/>
+                    </pic:cNvPicPr>
+                  </pic:nvPicPr>
+                  <pic:blipFill>
+                    <a:blip r:embed="rId8">
+                      <a:extLst>
+                        <a:ext uri="{28A0092B-C50C-407E-A947-70E740481C1C}">
+                          <a14:useLocalDpi xmlns:a14="http://schemas.microsoft.com/office/drawing/2010/main" val="0"/>
+                        </a:ext>
+                      </a:extLst>
+                    </a:blip>
+                    <a:srcRect/>
+                    <a:stretch>
+                      <a:fillRect/>
+                    </a:stretch>
+                  </pic:blipFill>
+                  <pic:spPr bwMode="auto">
+                    <a:xfrm>
+                      <a:off x="0" y="0"/>
+                      <a:ext cx="5478780" cy="4892040"/>
+                    </a:xfrm>
+                    <a:prstGeom prst="rect">
+                      <a:avLst/>
+                    </a:prstGeom>
+                    <a:noFill/>
+                    <a:ln>
+                      <a:noFill/>
+                    </a:ln>
+                  </pic:spPr>
+                </pic:pic>
+              </a:graphicData>
+            </a:graphic>
+          </wp:inline>
+        </w:drawing>
+      </w:r>
+    </w:p>
+    <w:p>
+      <w:pPr>
+        <w:shd w:val="clear" w:color="auto" w:fill="FFFFFF"/>
+        <w:rPr>
+          <w:rFonts w:ascii="Arial" w:hAnsi="Arial" w:cs="Arial"/>
+          <w:i/>
+          <w:color w:val="000000"/>
+          <w:sz w:val="20"/>
+          <w:szCs w:val="20"/>
+          <w:bdr w:val="none" w:sz="0" w:space="0" w:color="auto" w:frame="1"/>
+        </w:rPr>
+      </w:pPr>
+      <w:r>
+        <w:rPr>
+          <w:rFonts w:ascii="Arial" w:hAnsi="Arial" w:cs="Arial"/>
+          <w:i/>
+          <w:color w:val="000000"/>
+          <w:sz w:val="20"/>
+          <w:szCs w:val="20"/>
+          <w:bdr w:val="none" w:sz="0" w:space="0" w:color="auto" w:frame="1"/>
+        </w:rPr>
+        <w:t>All classes are used for models in the database.</w:t>
+      </w:r>
+    </w:p>
+    <w:p>
+      <w:pPr>
+        <w:pStyle w:val="Heading1"/>
+      </w:pPr>
+      <w:r>
+        <w:t>Operating Environment</w:t>
+      </w:r>
+      <w:r>
+        <w:t> </w:t>
+      </w:r>
+    </w:p>
+    <w:p>
+      <w:pPr>
+        <w:shd w:val="clear" w:color="auto" w:fill="FFFFFF"/>
+        <w:rPr>
+          <w:rFonts w:ascii="Arial" w:hAnsi="Arial" w:cs="Arial"/>
+          <w:i/>
           <w:iCs/>
           <w:color w:val="000000"/>
           <w:sz w:val="20"/>
@@ -2646,10 +2738,12 @@
           <w:szCs w:val="20"/>
           <w:bdr w:val="none" w:sz="0" w:space="0" w:color="auto" w:frame="1"/>
         </w:rPr>
-        <w:t xml:space="preserve">Software will be </w:t>
-      </w:r>
-      <w:proofErr w:type="spellStart"/>
-      <w:r>
+        <w:t>Describe the environment in which the software will operate, including the hardware platform, operating system and versions, and any other software components or applications with which it must peacefully coexist.</w:t>
+      </w:r>
+    </w:p>
+    <w:p>
+      <w:pPr>
+        <w:shd w:val="clear" w:color="auto" w:fill="FFFFFF"/>
         <w:rPr>
           <w:rFonts w:ascii="Arial" w:hAnsi="Arial" w:cs="Arial"/>
           <w:i/>
@@ -2659,10 +2753,11 @@
           <w:szCs w:val="20"/>
           <w:bdr w:val="none" w:sz="0" w:space="0" w:color="auto" w:frame="1"/>
         </w:rPr>
-        <w:t>pycharm</w:t>
-      </w:r>
-      <w:proofErr w:type="spellEnd"/>
-      <w:r>
+      </w:pPr>
+    </w:p>
+    <w:p>
+      <w:pPr>
+        <w:shd w:val="clear" w:color="auto" w:fill="FFFFFF"/>
         <w:rPr>
           <w:rFonts w:ascii="Arial" w:hAnsi="Arial" w:cs="Arial"/>
           <w:i/>
@@ -2672,9 +2767,7 @@
           <w:szCs w:val="20"/>
           <w:bdr w:val="none" w:sz="0" w:space="0" w:color="auto" w:frame="1"/>
         </w:rPr>
-        <w:t xml:space="preserve"> </w:t>
-      </w:r>
-      <w:proofErr w:type="spellStart"/>
+      </w:pPr>
       <w:r>
         <w:rPr>
           <w:rFonts w:ascii="Arial" w:hAnsi="Arial" w:cs="Arial"/>
@@ -2685,20 +2778,7 @@
           <w:szCs w:val="20"/>
           <w:bdr w:val="none" w:sz="0" w:space="0" w:color="auto" w:frame="1"/>
         </w:rPr>
-        <w:t>Proffessional</w:t>
-      </w:r>
-      <w:proofErr w:type="spellEnd"/>
-      <w:r>
-        <w:rPr>
-          <w:rFonts w:ascii="Arial" w:hAnsi="Arial" w:cs="Arial"/>
-          <w:i/>
-          <w:iCs/>
-          <w:color w:val="000000"/>
-          <w:sz w:val="20"/>
-          <w:szCs w:val="20"/>
-          <w:bdr w:val="none" w:sz="0" w:space="0" w:color="auto" w:frame="1"/>
-        </w:rPr>
-        <w:t xml:space="preserve"> and will run in a python environment while also using Django for the web application.</w:t>
+        <w:t>Software will be pycharm Proffessional and will run in a python environment while also using Django for the web application.</w:t>
       </w:r>
     </w:p>
     <w:p>
@@ -2994,6 +3074,7 @@
           <w:szCs w:val="20"/>
           <w:bdr w:val="none" w:sz="0" w:space="0" w:color="auto" w:frame="1"/>
         </w:rPr>
+        <w:lastRenderedPageBreak/>
         <w:t>We as a group assume that the user has internet and a web browser.</w:t>
       </w:r>
     </w:p>
@@ -3020,33 +3101,7 @@
           <w:szCs w:val="20"/>
           <w:bdr w:val="none" w:sz="0" w:space="0" w:color="auto" w:frame="1"/>
         </w:rPr>
-        <w:t xml:space="preserve">We depend on python, Django, Pillow, J-query, and </w:t>
-      </w:r>
-      <w:proofErr w:type="spellStart"/>
-      <w:r>
-        <w:rPr>
-          <w:rFonts w:ascii="Arial" w:hAnsi="Arial" w:cs="Arial"/>
-          <w:i/>
-          <w:iCs/>
-          <w:color w:val="000000"/>
-          <w:sz w:val="20"/>
-          <w:szCs w:val="20"/>
-          <w:bdr w:val="none" w:sz="0" w:space="0" w:color="auto" w:frame="1"/>
-        </w:rPr>
-        <w:t>sqlite</w:t>
-      </w:r>
-      <w:proofErr w:type="spellEnd"/>
-      <w:r>
-        <w:rPr>
-          <w:rFonts w:ascii="Arial" w:hAnsi="Arial" w:cs="Arial"/>
-          <w:i/>
-          <w:iCs/>
-          <w:color w:val="000000"/>
-          <w:sz w:val="20"/>
-          <w:szCs w:val="20"/>
-          <w:bdr w:val="none" w:sz="0" w:space="0" w:color="auto" w:frame="1"/>
-        </w:rPr>
-        <w:t>.</w:t>
+        <w:t>We depend on python, Django, Pillow, J-query, and sqlite.</w:t>
       </w:r>
     </w:p>
     <w:sectPr>
@@ -3057,6 +3112,44 @@
     </w:sectPr>
   </w:body>
 </w:document>
+</file>
+
+<file path=word/endnotes.xml><?xml version="1.0" encoding="utf-8"?>
+<w:endnotes xmlns:wpc="http://schemas.microsoft.com/office/word/2010/wordprocessingCanvas" xmlns:cx="http://schemas.microsoft.com/office/drawing/2014/chartex" xmlns:cx1="http://schemas.microsoft.com/office/drawing/2015/9/8/chartex" xmlns:cx2="http://schemas.microsoft.com/office/drawing/2015/10/21/chartex" xmlns:cx3="http://schemas.microsoft.com/office/drawing/2016/5/9/chartex" xmlns:cx4="http://schemas.microsoft.com/office/drawing/2016/5/10/chartex" xmlns:cx5="http://schemas.microsoft.com/office/drawing/2016/5/11/chartex" xmlns:cx6="http://schemas.microsoft.com/office/drawing/2016/5/12/chartex" xmlns:cx7="http://schemas.microsoft.com/office/drawing/2016/5/13/chartex" xmlns:cx8="http://schemas.microsoft.com/office/drawing/2016/5/14/chartex" xmlns:mc="http://schemas.openxmlformats.org/markup-compatibility/2006" xmlns:aink="http://schemas.microsoft.com/office/drawing/2016/ink" xmlns:am3d="http://schemas.microsoft.com/office/drawing/2017/model3d" xmlns:o="urn:schemas-microsoft-com:office:office" xmlns:r="http://schemas.openxmlformats.org/officeDocument/2006/relationships" xmlns:m="http://schemas.openxmlformats.org/officeDocument/2006/math" xmlns:v="urn:schemas-microsoft-com:vml" xmlns:wp14="http://schemas.microsoft.com/office/word/2010/wordprocessingDrawing" xmlns:wp="http://schemas.openxmlformats.org/drawingml/2006/wordprocessingDrawing" xmlns:w10="urn:schemas-microsoft-com:office:word" xmlns:w="http://schemas.openxmlformats.org/wordprocessingml/2006/main" xmlns:w14="http://schemas.microsoft.com/office/word/2010/wordml" xmlns:w15="http://schemas.microsoft.com/office/word/2012/wordml" xmlns:w16cid="http://schemas.microsoft.com/office/word/2016/wordml/cid" xmlns:w16se="http://schemas.microsoft.com/office/word/2015/wordml/symex" xmlns:wpg="http://schemas.microsoft.com/office/word/2010/wordprocessingGroup" xmlns:wpi="http://schemas.microsoft.com/office/word/2010/wordprocessingInk" xmlns:wne="http://schemas.microsoft.com/office/word/2006/wordml" xmlns:wps="http://schemas.microsoft.com/office/word/2010/wordprocessingShape" mc:Ignorable="w14 w15 w16se w16cid wp14">
+  <w:endnote w:type="separator" w:id="-1">
+    <w:p>
+      <w:r>
+        <w:separator/>
+      </w:r>
+    </w:p>
+  </w:endnote>
+  <w:endnote w:type="continuationSeparator" w:id="0">
+    <w:p>
+      <w:r>
+        <w:continuationSeparator/>
+      </w:r>
+    </w:p>
+  </w:endnote>
+</w:endnotes>
+</file>
+
+<file path=word/footnotes.xml><?xml version="1.0" encoding="utf-8"?>
+<w:footnotes xmlns:wpc="http://schemas.microsoft.com/office/word/2010/wordprocessingCanvas" xmlns:cx="http://schemas.microsoft.com/office/drawing/2014/chartex" xmlns:cx1="http://schemas.microsoft.com/office/drawing/2015/9/8/chartex" xmlns:cx2="http://schemas.microsoft.com/office/drawing/2015/10/21/chartex" xmlns:cx3="http://schemas.microsoft.com/office/drawing/2016/5/9/chartex" xmlns:cx4="http://schemas.microsoft.com/office/drawing/2016/5/10/chartex" xmlns:cx5="http://schemas.microsoft.com/office/drawing/2016/5/11/chartex" xmlns:cx6="http://schemas.microsoft.com/office/drawing/2016/5/12/chartex" xmlns:cx7="http://schemas.microsoft.com/office/drawing/2016/5/13/chartex" xmlns:cx8="http://schemas.microsoft.com/office/drawing/2016/5/14/chartex" xmlns:mc="http://schemas.openxmlformats.org/markup-compatibility/2006" xmlns:aink="http://schemas.microsoft.com/office/drawing/2016/ink" xmlns:am3d="http://schemas.microsoft.com/office/drawing/2017/model3d" xmlns:o="urn:schemas-microsoft-com:office:office" xmlns:r="http://schemas.openxmlformats.org/officeDocument/2006/relationships" xmlns:m="http://schemas.openxmlformats.org/officeDocument/2006/math" xmlns:v="urn:schemas-microsoft-com:vml" xmlns:wp14="http://schemas.microsoft.com/office/word/2010/wordprocessingDrawing" xmlns:wp="http://schemas.openxmlformats.org/drawingml/2006/wordprocessingDrawing" xmlns:w10="urn:schemas-microsoft-com:office:word" xmlns:w="http://schemas.openxmlformats.org/wordprocessingml/2006/main" xmlns:w14="http://schemas.microsoft.com/office/word/2010/wordml" xmlns:w15="http://schemas.microsoft.com/office/word/2012/wordml" xmlns:w16cid="http://schemas.microsoft.com/office/word/2016/wordml/cid" xmlns:w16se="http://schemas.microsoft.com/office/word/2015/wordml/symex" xmlns:wpg="http://schemas.microsoft.com/office/word/2010/wordprocessingGroup" xmlns:wpi="http://schemas.microsoft.com/office/word/2010/wordprocessingInk" xmlns:wne="http://schemas.microsoft.com/office/word/2006/wordml" xmlns:wps="http://schemas.microsoft.com/office/word/2010/wordprocessingShape" mc:Ignorable="w14 w15 w16se w16cid wp14">
+  <w:footnote w:type="separator" w:id="-1">
+    <w:p>
+      <w:r>
+        <w:separator/>
+      </w:r>
+    </w:p>
+  </w:footnote>
+  <w:footnote w:type="continuationSeparator" w:id="0">
+    <w:p>
+      <w:r>
+        <w:continuationSeparator/>
+      </w:r>
+    </w:p>
+  </w:footnote>
+</w:footnotes>
 </file>
 
 <file path=word/numbering.xml><?xml version="1.0" encoding="utf-8"?>
@@ -7828,7 +7921,7 @@
     </w:rPrDefault>
     <w:pPrDefault/>
   </w:docDefaults>
-  <w:latentStyles w:defLockedState="0" w:defUIPriority="99" w:defSemiHidden="0" w:defUnhideWhenUsed="0" w:defQFormat="0" w:count="375">
+  <w:latentStyles w:defLockedState="0" w:defUIPriority="99" w:defSemiHidden="0" w:defUnhideWhenUsed="0" w:defQFormat="0" w:count="377">
     <w:lsdException w:name="Normal" w:uiPriority="0" w:qFormat="1"/>
     <w:lsdException w:name="heading 1" w:uiPriority="9" w:qFormat="1"/>
     <w:lsdException w:name="heading 2" w:semiHidden="1" w:uiPriority="9" w:unhideWhenUsed="1" w:qFormat="1"/>
@@ -8195,6 +8288,8 @@
     <w:lsdException w:name="Smart Hyperlink" w:semiHidden="1" w:unhideWhenUsed="1"/>
     <w:lsdException w:name="Hashtag" w:semiHidden="1" w:unhideWhenUsed="1"/>
     <w:lsdException w:name="Unresolved Mention" w:semiHidden="1" w:unhideWhenUsed="1"/>
+    <w:lsdException w:name="Smart Link" w:semiHidden="1" w:unhideWhenUsed="1"/>
+    <w:lsdException w:name="Smart Link Error" w:semiHidden="1" w:unhideWhenUsed="1"/>
   </w:latentStyles>
   <w:style w:type="paragraph" w:default="1" w:styleId="Normal">
     <w:name w:val="Normal"/>
@@ -8407,6 +8502,48 @@
       <w:sz w:val="18"/>
       <w:szCs w:val="18"/>
     </w:rPr>
+  </w:style>
+  <w:style w:type="paragraph" w:styleId="Header">
+    <w:name w:val="header"/>
+    <w:basedOn w:val="Normal"/>
+    <w:link w:val="HeaderChar"/>
+    <w:uiPriority w:val="99"/>
+    <w:unhideWhenUsed/>
+    <w:rsid w:val="00B56A94"/>
+    <w:pPr>
+      <w:tabs>
+        <w:tab w:val="center" w:pos="4680"/>
+        <w:tab w:val="right" w:pos="9360"/>
+      </w:tabs>
+    </w:pPr>
+  </w:style>
+  <w:style w:type="character" w:customStyle="1" w:styleId="HeaderChar">
+    <w:name w:val="Header Char"/>
+    <w:basedOn w:val="DefaultParagraphFont"/>
+    <w:link w:val="Header"/>
+    <w:uiPriority w:val="99"/>
+    <w:rsid w:val="00B56A94"/>
+  </w:style>
+  <w:style w:type="paragraph" w:styleId="Footer">
+    <w:name w:val="footer"/>
+    <w:basedOn w:val="Normal"/>
+    <w:link w:val="FooterChar"/>
+    <w:uiPriority w:val="99"/>
+    <w:unhideWhenUsed/>
+    <w:rsid w:val="00B56A94"/>
+    <w:pPr>
+      <w:tabs>
+        <w:tab w:val="center" w:pos="4680"/>
+        <w:tab w:val="right" w:pos="9360"/>
+      </w:tabs>
+    </w:pPr>
+  </w:style>
+  <w:style w:type="character" w:customStyle="1" w:styleId="FooterChar">
+    <w:name w:val="Footer Char"/>
+    <w:basedOn w:val="DefaultParagraphFont"/>
+    <w:link w:val="Footer"/>
+    <w:uiPriority w:val="99"/>
+    <w:rsid w:val="00B56A94"/>
   </w:style>
 </w:styles>
 </file>

</xml_diff>

<commit_message>
Uploading 3 sequence diagrams and RD update
</commit_message>
<xml_diff>
--- a/Group13RD.docx
+++ b/Group13RD.docx
@@ -2605,8 +2605,6 @@
         <w:lastRenderedPageBreak/>
         <w:t>Class Diagram:</w:t>
       </w:r>
-      <w:bookmarkStart w:id="2" w:name="_GoBack"/>
-      <w:bookmarkEnd w:id="2"/>
     </w:p>
     <w:p>
       <w:pPr>
@@ -2706,6 +2704,336 @@
     </w:p>
     <w:p>
       <w:pPr>
+        <w:shd w:val="clear" w:color="auto" w:fill="FFFFFF"/>
+        <w:rPr>
+          <w:rFonts w:ascii="Arial" w:hAnsi="Arial" w:cs="Arial"/>
+          <w:i/>
+          <w:color w:val="000000"/>
+          <w:sz w:val="20"/>
+          <w:szCs w:val="20"/>
+          <w:bdr w:val="none" w:sz="0" w:space="0" w:color="auto" w:frame="1"/>
+        </w:rPr>
+      </w:pPr>
+    </w:p>
+    <w:p>
+      <w:pPr>
+        <w:shd w:val="clear" w:color="auto" w:fill="FFFFFF"/>
+        <w:rPr>
+          <w:rFonts w:ascii="Arial" w:hAnsi="Arial" w:cs="Arial"/>
+          <w:i/>
+          <w:color w:val="000000"/>
+          <w:sz w:val="20"/>
+          <w:szCs w:val="20"/>
+          <w:bdr w:val="none" w:sz="0" w:space="0" w:color="auto" w:frame="1"/>
+        </w:rPr>
+      </w:pPr>
+      <w:r>
+        <w:rPr>
+          <w:rFonts w:ascii="Arial" w:hAnsi="Arial" w:cs="Arial"/>
+          <w:i/>
+          <w:color w:val="000000"/>
+          <w:sz w:val="20"/>
+          <w:szCs w:val="20"/>
+          <w:bdr w:val="none" w:sz="0" w:space="0" w:color="auto" w:frame="1"/>
+        </w:rPr>
+        <w:t>Registering new user use case sequence diagram</w:t>
+      </w:r>
+    </w:p>
+    <w:p>
+      <w:pPr>
+        <w:shd w:val="clear" w:color="auto" w:fill="FFFFFF"/>
+        <w:rPr>
+          <w:rFonts w:ascii="Arial" w:hAnsi="Arial" w:cs="Arial"/>
+          <w:i/>
+          <w:color w:val="000000"/>
+          <w:sz w:val="20"/>
+          <w:szCs w:val="20"/>
+          <w:bdr w:val="none" w:sz="0" w:space="0" w:color="auto" w:frame="1"/>
+        </w:rPr>
+      </w:pPr>
+    </w:p>
+    <w:p>
+      <w:pPr>
+        <w:shd w:val="clear" w:color="auto" w:fill="FFFFFF"/>
+        <w:rPr>
+          <w:rFonts w:ascii="Arial" w:hAnsi="Arial" w:cs="Arial"/>
+          <w:i/>
+          <w:color w:val="000000"/>
+          <w:sz w:val="20"/>
+          <w:szCs w:val="20"/>
+          <w:bdr w:val="none" w:sz="0" w:space="0" w:color="auto" w:frame="1"/>
+        </w:rPr>
+      </w:pPr>
+      <w:r>
+        <w:rPr>
+          <w:rFonts w:ascii="Arial" w:hAnsi="Arial" w:cs="Arial"/>
+          <w:i/>
+          <w:noProof/>
+          <w:color w:val="000000"/>
+          <w:sz w:val="20"/>
+          <w:szCs w:val="20"/>
+          <w:bdr w:val="none" w:sz="0" w:space="0" w:color="auto" w:frame="1"/>
+        </w:rPr>
+        <w:drawing>
+          <wp:inline distT="0" distB="0" distL="0" distR="0" wp14:anchorId="608C6EB5" wp14:editId="51C07E5B">
+            <wp:extent cx="5478780" cy="2590800"/>
+            <wp:effectExtent l="0" t="0" r="7620" b="0"/>
+            <wp:docPr id="4" name="Picture 4"/>
+            <wp:cNvGraphicFramePr>
+              <a:graphicFrameLocks xmlns:a="http://schemas.openxmlformats.org/drawingml/2006/main" noChangeAspect="1"/>
+            </wp:cNvGraphicFramePr>
+            <a:graphic xmlns:a="http://schemas.openxmlformats.org/drawingml/2006/main">
+              <a:graphicData uri="http://schemas.openxmlformats.org/drawingml/2006/picture">
+                <pic:pic xmlns:pic="http://schemas.openxmlformats.org/drawingml/2006/picture">
+                  <pic:nvPicPr>
+                    <pic:cNvPr id="0" name="Picture 2"/>
+                    <pic:cNvPicPr>
+                      <a:picLocks noChangeAspect="1" noChangeArrowheads="1"/>
+                    </pic:cNvPicPr>
+                  </pic:nvPicPr>
+                  <pic:blipFill>
+                    <a:blip r:embed="rId9">
+                      <a:extLst>
+                        <a:ext uri="{28A0092B-C50C-407E-A947-70E740481C1C}">
+                          <a14:useLocalDpi xmlns:a14="http://schemas.microsoft.com/office/drawing/2010/main" val="0"/>
+                        </a:ext>
+                      </a:extLst>
+                    </a:blip>
+                    <a:srcRect/>
+                    <a:stretch>
+                      <a:fillRect/>
+                    </a:stretch>
+                  </pic:blipFill>
+                  <pic:spPr bwMode="auto">
+                    <a:xfrm>
+                      <a:off x="0" y="0"/>
+                      <a:ext cx="5478780" cy="2590800"/>
+                    </a:xfrm>
+                    <a:prstGeom prst="rect">
+                      <a:avLst/>
+                    </a:prstGeom>
+                    <a:noFill/>
+                    <a:ln>
+                      <a:noFill/>
+                    </a:ln>
+                  </pic:spPr>
+                </pic:pic>
+              </a:graphicData>
+            </a:graphic>
+          </wp:inline>
+        </w:drawing>
+      </w:r>
+    </w:p>
+    <w:p>
+      <w:pPr>
+        <w:shd w:val="clear" w:color="auto" w:fill="FFFFFF"/>
+        <w:rPr>
+          <w:rFonts w:ascii="Arial" w:hAnsi="Arial" w:cs="Arial"/>
+          <w:i/>
+          <w:color w:val="000000"/>
+          <w:sz w:val="20"/>
+          <w:szCs w:val="20"/>
+          <w:bdr w:val="none" w:sz="0" w:space="0" w:color="auto" w:frame="1"/>
+        </w:rPr>
+      </w:pPr>
+      <w:r>
+        <w:rPr>
+          <w:rFonts w:ascii="Arial" w:hAnsi="Arial" w:cs="Arial"/>
+          <w:i/>
+          <w:color w:val="000000"/>
+          <w:sz w:val="20"/>
+          <w:szCs w:val="20"/>
+          <w:bdr w:val="none" w:sz="0" w:space="0" w:color="auto" w:frame="1"/>
+        </w:rPr>
+        <w:lastRenderedPageBreak/>
+        <w:t>User Review use case sequence diagram</w:t>
+      </w:r>
+    </w:p>
+    <w:p>
+      <w:pPr>
+        <w:shd w:val="clear" w:color="auto" w:fill="FFFFFF"/>
+        <w:rPr>
+          <w:rFonts w:ascii="Arial" w:hAnsi="Arial" w:cs="Arial"/>
+          <w:i/>
+          <w:color w:val="000000"/>
+          <w:sz w:val="20"/>
+          <w:szCs w:val="20"/>
+          <w:bdr w:val="none" w:sz="0" w:space="0" w:color="auto" w:frame="1"/>
+        </w:rPr>
+      </w:pPr>
+      <w:r>
+        <w:rPr>
+          <w:rFonts w:ascii="Arial" w:hAnsi="Arial" w:cs="Arial"/>
+          <w:i/>
+          <w:noProof/>
+          <w:color w:val="000000"/>
+          <w:sz w:val="20"/>
+          <w:szCs w:val="20"/>
+          <w:bdr w:val="none" w:sz="0" w:space="0" w:color="auto" w:frame="1"/>
+        </w:rPr>
+        <w:drawing>
+          <wp:inline distT="0" distB="0" distL="0" distR="0" wp14:anchorId="085005AB" wp14:editId="496B7FCB">
+            <wp:extent cx="5486400" cy="2712720"/>
+            <wp:effectExtent l="0" t="0" r="0" b="0"/>
+            <wp:docPr id="5" name="Picture 5"/>
+            <wp:cNvGraphicFramePr>
+              <a:graphicFrameLocks xmlns:a="http://schemas.openxmlformats.org/drawingml/2006/main" noChangeAspect="1"/>
+            </wp:cNvGraphicFramePr>
+            <a:graphic xmlns:a="http://schemas.openxmlformats.org/drawingml/2006/main">
+              <a:graphicData uri="http://schemas.openxmlformats.org/drawingml/2006/picture">
+                <pic:pic xmlns:pic="http://schemas.openxmlformats.org/drawingml/2006/picture">
+                  <pic:nvPicPr>
+                    <pic:cNvPr id="0" name="Picture 3"/>
+                    <pic:cNvPicPr>
+                      <a:picLocks noChangeAspect="1" noChangeArrowheads="1"/>
+                    </pic:cNvPicPr>
+                  </pic:nvPicPr>
+                  <pic:blipFill>
+                    <a:blip r:embed="rId10">
+                      <a:extLst>
+                        <a:ext uri="{28A0092B-C50C-407E-A947-70E740481C1C}">
+                          <a14:useLocalDpi xmlns:a14="http://schemas.microsoft.com/office/drawing/2010/main" val="0"/>
+                        </a:ext>
+                      </a:extLst>
+                    </a:blip>
+                    <a:srcRect/>
+                    <a:stretch>
+                      <a:fillRect/>
+                    </a:stretch>
+                  </pic:blipFill>
+                  <pic:spPr bwMode="auto">
+                    <a:xfrm>
+                      <a:off x="0" y="0"/>
+                      <a:ext cx="5486400" cy="2712720"/>
+                    </a:xfrm>
+                    <a:prstGeom prst="rect">
+                      <a:avLst/>
+                    </a:prstGeom>
+                    <a:noFill/>
+                    <a:ln>
+                      <a:noFill/>
+                    </a:ln>
+                  </pic:spPr>
+                </pic:pic>
+              </a:graphicData>
+            </a:graphic>
+          </wp:inline>
+        </w:drawing>
+      </w:r>
+    </w:p>
+    <w:p>
+      <w:pPr>
+        <w:shd w:val="clear" w:color="auto" w:fill="FFFFFF"/>
+        <w:rPr>
+          <w:rFonts w:ascii="Arial" w:hAnsi="Arial" w:cs="Arial"/>
+          <w:i/>
+          <w:color w:val="000000"/>
+          <w:sz w:val="20"/>
+          <w:szCs w:val="20"/>
+          <w:bdr w:val="none" w:sz="0" w:space="0" w:color="auto" w:frame="1"/>
+        </w:rPr>
+      </w:pPr>
+    </w:p>
+    <w:p>
+      <w:pPr>
+        <w:shd w:val="clear" w:color="auto" w:fill="FFFFFF"/>
+        <w:rPr>
+          <w:rFonts w:ascii="Arial" w:hAnsi="Arial" w:cs="Arial"/>
+          <w:i/>
+          <w:color w:val="000000"/>
+          <w:sz w:val="20"/>
+          <w:szCs w:val="20"/>
+          <w:bdr w:val="none" w:sz="0" w:space="0" w:color="auto" w:frame="1"/>
+        </w:rPr>
+      </w:pPr>
+      <w:r>
+        <w:rPr>
+          <w:rFonts w:ascii="Arial" w:hAnsi="Arial" w:cs="Arial"/>
+          <w:i/>
+          <w:color w:val="000000"/>
+          <w:sz w:val="20"/>
+          <w:szCs w:val="20"/>
+          <w:bdr w:val="none" w:sz="0" w:space="0" w:color="auto" w:frame="1"/>
+        </w:rPr>
+        <w:t>Playthrough use case Sequence diagram</w:t>
+      </w:r>
+    </w:p>
+    <w:p>
+      <w:pPr>
+        <w:shd w:val="clear" w:color="auto" w:fill="FFFFFF"/>
+        <w:rPr>
+          <w:rFonts w:ascii="Arial" w:hAnsi="Arial" w:cs="Arial"/>
+          <w:i/>
+          <w:color w:val="000000"/>
+          <w:sz w:val="20"/>
+          <w:szCs w:val="20"/>
+          <w:bdr w:val="none" w:sz="0" w:space="0" w:color="auto" w:frame="1"/>
+        </w:rPr>
+      </w:pPr>
+      <w:bookmarkStart w:id="2" w:name="_GoBack"/>
+      <w:bookmarkEnd w:id="2"/>
+      <w:r>
+        <w:rPr>
+          <w:rFonts w:ascii="Arial" w:hAnsi="Arial" w:cs="Arial"/>
+          <w:i/>
+          <w:noProof/>
+          <w:color w:val="000000"/>
+          <w:sz w:val="20"/>
+          <w:szCs w:val="20"/>
+          <w:bdr w:val="none" w:sz="0" w:space="0" w:color="auto" w:frame="1"/>
+        </w:rPr>
+        <w:drawing>
+          <wp:inline distT="0" distB="0" distL="0" distR="0" wp14:anchorId="178CC5FE" wp14:editId="0BA010C1">
+            <wp:extent cx="5486400" cy="2712720"/>
+            <wp:effectExtent l="0" t="0" r="0" b="0"/>
+            <wp:docPr id="6" name="Picture 6"/>
+            <wp:cNvGraphicFramePr>
+              <a:graphicFrameLocks xmlns:a="http://schemas.openxmlformats.org/drawingml/2006/main" noChangeAspect="1"/>
+            </wp:cNvGraphicFramePr>
+            <a:graphic xmlns:a="http://schemas.openxmlformats.org/drawingml/2006/main">
+              <a:graphicData uri="http://schemas.openxmlformats.org/drawingml/2006/picture">
+                <pic:pic xmlns:pic="http://schemas.openxmlformats.org/drawingml/2006/picture">
+                  <pic:nvPicPr>
+                    <pic:cNvPr id="0" name="Picture 4"/>
+                    <pic:cNvPicPr>
+                      <a:picLocks noChangeAspect="1" noChangeArrowheads="1"/>
+                    </pic:cNvPicPr>
+                  </pic:nvPicPr>
+                  <pic:blipFill>
+                    <a:blip r:embed="rId11">
+                      <a:extLst>
+                        <a:ext uri="{28A0092B-C50C-407E-A947-70E740481C1C}">
+                          <a14:useLocalDpi xmlns:a14="http://schemas.microsoft.com/office/drawing/2010/main" val="0"/>
+                        </a:ext>
+                      </a:extLst>
+                    </a:blip>
+                    <a:srcRect/>
+                    <a:stretch>
+                      <a:fillRect/>
+                    </a:stretch>
+                  </pic:blipFill>
+                  <pic:spPr bwMode="auto">
+                    <a:xfrm>
+                      <a:off x="0" y="0"/>
+                      <a:ext cx="5486400" cy="2712720"/>
+                    </a:xfrm>
+                    <a:prstGeom prst="rect">
+                      <a:avLst/>
+                    </a:prstGeom>
+                    <a:noFill/>
+                    <a:ln>
+                      <a:noFill/>
+                    </a:ln>
+                  </pic:spPr>
+                </pic:pic>
+              </a:graphicData>
+            </a:graphic>
+          </wp:inline>
+        </w:drawing>
+      </w:r>
+    </w:p>
+    <w:p>
+      <w:pPr>
         <w:pStyle w:val="Heading1"/>
       </w:pPr>
       <w:r>
@@ -2989,6 +3317,7 @@
           <w:szCs w:val="20"/>
           <w:bdr w:val="none" w:sz="0" w:space="0" w:color="auto" w:frame="1"/>
         </w:rPr>
+        <w:lastRenderedPageBreak/>
         <w:t>Harege Abay</w:t>
       </w:r>
     </w:p>
@@ -3074,7 +3403,6 @@
           <w:szCs w:val="20"/>
           <w:bdr w:val="none" w:sz="0" w:space="0" w:color="auto" w:frame="1"/>
         </w:rPr>
-        <w:lastRenderedPageBreak/>
         <w:t>We as a group assume that the user has internet and a web browser.</w:t>
       </w:r>
     </w:p>

</xml_diff>